<commit_message>
report done OverlayCreator missing
git-svn-id: https://mosig1-ds-jmsjmx.googlecode.com/svn/trunk@22 432c28a4-ea2a-926d-d02a-517f640fee5a
</commit_message>
<xml_diff>
--- a/report/JmsJmx.docx
+++ b/report/JmsJmx.docx
@@ -121,6 +121,7 @@
                         <w:lang w:val="en-GB"/>
                       </w:rPr>
                     </w:pPr>
+                    <w:proofErr w:type="spellStart"/>
                     <w:r>
                       <w:rPr>
                         <w:rFonts w:asciiTheme="majorHAnsi" w:eastAsiaTheme="majorEastAsia" w:hAnsiTheme="majorHAnsi" w:cstheme="majorBidi"/>
@@ -128,8 +129,29 @@
                         <w:szCs w:val="80"/>
                         <w:lang w:val="en-GB"/>
                       </w:rPr>
-                      <w:t>Jms and Jmx</w:t>
+                      <w:t>Jms</w:t>
                     </w:r>
+                    <w:proofErr w:type="spellEnd"/>
+                    <w:r>
+                      <w:rPr>
+                        <w:rFonts w:asciiTheme="majorHAnsi" w:eastAsiaTheme="majorEastAsia" w:hAnsiTheme="majorHAnsi" w:cstheme="majorBidi"/>
+                        <w:sz w:val="80"/>
+                        <w:szCs w:val="80"/>
+                        <w:lang w:val="en-GB"/>
+                      </w:rPr>
+                      <w:t xml:space="preserve"> and </w:t>
+                    </w:r>
+                    <w:proofErr w:type="spellStart"/>
+                    <w:r>
+                      <w:rPr>
+                        <w:rFonts w:asciiTheme="majorHAnsi" w:eastAsiaTheme="majorEastAsia" w:hAnsiTheme="majorHAnsi" w:cstheme="majorBidi"/>
+                        <w:sz w:val="80"/>
+                        <w:szCs w:val="80"/>
+                        <w:lang w:val="en-GB"/>
+                      </w:rPr>
+                      <w:t>Jmx</w:t>
+                    </w:r>
+                    <w:proofErr w:type="spellEnd"/>
                   </w:p>
                 </w:tc>
               </w:sdtContent>
@@ -254,8 +276,17 @@
                         <w:bCs/>
                         <w:lang w:val="en-GB"/>
                       </w:rPr>
-                      <w:t>TCHOUGOURIAN Tigran</w:t>
+                      <w:t xml:space="preserve">TCHOUGOURIAN </w:t>
                     </w:r>
+                    <w:proofErr w:type="spellStart"/>
+                    <w:r>
+                      <w:rPr>
+                        <w:bCs/>
+                        <w:lang w:val="en-GB"/>
+                      </w:rPr>
+                      <w:t>Tigran</w:t>
+                    </w:r>
+                    <w:proofErr w:type="spellEnd"/>
                   </w:sdtContent>
                 </w:sdt>
               </w:p>
@@ -601,7 +632,7 @@
           <w:r>
             <w:fldChar w:fldCharType="separate"/>
           </w:r>
-          <w:hyperlink w:anchor="_Toc289983644" w:history="1">
+          <w:hyperlink w:anchor="_Toc290196984" w:history="1">
             <w:r>
               <w:rPr>
                 <w:rStyle w:val="Lienhypertexte"/>
@@ -609,6 +640,8 @@
               </w:rPr>
               <w:t>1. Architecture of the application</w:t>
             </w:r>
+            <w:bookmarkStart w:id="0" w:name="_GoBack"/>
+            <w:bookmarkEnd w:id="0"/>
             <w:r>
               <w:rPr>
                 <w:noProof/>
@@ -628,7 +661,7 @@
                 <w:noProof/>
                 <w:webHidden/>
               </w:rPr>
-              <w:instrText xml:space="preserve"> PAGEREF _Toc289983644 \h </w:instrText>
+              <w:instrText xml:space="preserve"> PAGEREF _Toc290196984 \h </w:instrText>
             </w:r>
             <w:r>
               <w:rPr>
@@ -668,7 +701,7 @@
               <w:lang w:val="fr-FR"/>
             </w:rPr>
           </w:pPr>
-          <w:hyperlink w:anchor="_Toc289983645" w:history="1">
+          <w:hyperlink w:anchor="_Toc290196985" w:history="1">
             <w:r>
               <w:rPr>
                 <w:rStyle w:val="Lienhypertexte"/>
@@ -695,7 +728,7 @@
                 <w:noProof/>
                 <w:webHidden/>
               </w:rPr>
-              <w:instrText xml:space="preserve"> PAGEREF _Toc289983645 \h </w:instrText>
+              <w:instrText xml:space="preserve"> PAGEREF _Toc290196985 \h </w:instrText>
             </w:r>
             <w:r>
               <w:rPr>
@@ -735,7 +768,7 @@
               <w:lang w:val="fr-FR"/>
             </w:rPr>
           </w:pPr>
-          <w:hyperlink w:anchor="_Toc289983646" w:history="1">
+          <w:hyperlink w:anchor="_Toc290196986" w:history="1">
             <w:r>
               <w:rPr>
                 <w:rStyle w:val="Lienhypertexte"/>
@@ -762,7 +795,7 @@
                 <w:noProof/>
                 <w:webHidden/>
               </w:rPr>
-              <w:instrText xml:space="preserve"> PAGEREF _Toc289983646 \h </w:instrText>
+              <w:instrText xml:space="preserve"> PAGEREF _Toc290196986 \h </w:instrText>
             </w:r>
             <w:r>
               <w:rPr>
@@ -805,7 +838,7 @@
               <w:lang w:val="fr-FR"/>
             </w:rPr>
           </w:pPr>
-          <w:hyperlink w:anchor="_Toc289983647" w:history="1">
+          <w:hyperlink w:anchor="_Toc290196987" w:history="1">
             <w:r>
               <w:rPr>
                 <w:rStyle w:val="Lienhypertexte"/>
@@ -832,7 +865,7 @@
                 <w:noProof/>
                 <w:webHidden/>
               </w:rPr>
-              <w:instrText xml:space="preserve"> PAGEREF _Toc289983647 \h </w:instrText>
+              <w:instrText xml:space="preserve"> PAGEREF _Toc290196987 \h </w:instrText>
             </w:r>
             <w:r>
               <w:rPr>
@@ -875,7 +908,7 @@
               <w:lang w:val="fr-FR"/>
             </w:rPr>
           </w:pPr>
-          <w:hyperlink w:anchor="_Toc289983648" w:history="1">
+          <w:hyperlink w:anchor="_Toc290196988" w:history="1">
             <w:r>
               <w:rPr>
                 <w:rStyle w:val="Lienhypertexte"/>
@@ -902,7 +935,7 @@
                 <w:noProof/>
                 <w:webHidden/>
               </w:rPr>
-              <w:instrText xml:space="preserve"> PAGEREF _Toc289983648 \h </w:instrText>
+              <w:instrText xml:space="preserve"> PAGEREF _Toc290196988 \h </w:instrText>
             </w:r>
             <w:r>
               <w:rPr>
@@ -942,7 +975,7 @@
               <w:lang w:val="fr-FR"/>
             </w:rPr>
           </w:pPr>
-          <w:hyperlink w:anchor="_Toc289983649" w:history="1">
+          <w:hyperlink w:anchor="_Toc290196989" w:history="1">
             <w:r>
               <w:rPr>
                 <w:rStyle w:val="Lienhypertexte"/>
@@ -969,7 +1002,7 @@
                 <w:noProof/>
                 <w:webHidden/>
               </w:rPr>
-              <w:instrText xml:space="preserve"> PAGEREF _Toc289983649 \h </w:instrText>
+              <w:instrText xml:space="preserve"> PAGEREF _Toc290196989 \h </w:instrText>
             </w:r>
             <w:r>
               <w:rPr>
@@ -1033,7 +1066,7 @@
           <w:lang w:val="en-GB"/>
         </w:rPr>
       </w:pPr>
-      <w:bookmarkStart w:id="0" w:name="_Toc289983644"/>
+      <w:bookmarkStart w:id="1" w:name="_Toc290196984"/>
       <w:r>
         <w:lastRenderedPageBreak/>
         <w:t>Architecture</w:t>
@@ -1050,11 +1083,19 @@
         </w:rPr>
         <w:t>of the application</w:t>
       </w:r>
-      <w:bookmarkEnd w:id="0"/>
+      <w:bookmarkEnd w:id="1"/>
     </w:p>
     <w:p>
       <w:r>
-        <w:t>The architecture of the application is quite simple. The OverlayCreator generate the structure of the servers and run one virtual node by server. Each virtual node used to transfer information to the top layer, has a unique topic where its children publish. Every 15 seconds, a node access, thanks to JMX, some information about the server. Once the local data are recovered, the node collects data from its children, aggregates them and sends them to the upper layer thanks to JMS. Because the system is asynchronous, two threads are running every time. The collecting thread is a simple listener which receives JMS messages and updates data. In the other hand the publishing thread sends information about the server every 15 seconds</w:t>
+        <w:t xml:space="preserve">The architecture of the application is quite simple. The </w:t>
+      </w:r>
+      <w:proofErr w:type="spellStart"/>
+      <w:r>
+        <w:t>OverlayCreator</w:t>
+      </w:r>
+      <w:proofErr w:type="spellEnd"/>
+      <w:r>
+        <w:t xml:space="preserve"> generate the structure of the servers and run one virtual node by server. Each virtual node used to transfer information to the top layer, has a unique topic where its children publish. Every 15 seconds, a node access, thanks to JMX, some information about the server. Once the local data are recovered, the node collects data from its children, aggregates them and sends them to the upper layer thanks to JMS. Because the system is asynchronous, two threads are running every time. The collecting thread is a simple listener which receives JMS messages and updates data. In the other hand the publishing thread sends information about the server every 15 seconds</w:t>
       </w:r>
     </w:p>
     <w:p>
@@ -1069,8 +1110,11 @@
       <w:r>
         <w:tab/>
       </w:r>
-      <w:bookmarkStart w:id="1" w:name="_GoBack"/>
       <w:r>
+        <w:rPr>
+          <w:noProof/>
+          <w:lang w:val="fr-FR" w:eastAsia="fr-FR"/>
+        </w:rPr>
         <mc:AlternateContent>
           <mc:Choice Requires="wpg">
             <w:drawing>
@@ -2898,7 +2942,6 @@
           </mc:Fallback>
         </mc:AlternateContent>
       </w:r>
-      <w:bookmarkEnd w:id="1"/>
       <w:r>
         <w:tab/>
       </w:r>
@@ -3236,13 +3279,7 @@
               <w:cnfStyle w:val="000000000000" w:firstRow="0" w:lastRow="0" w:firstColumn="0" w:lastColumn="0" w:oddVBand="0" w:evenVBand="0" w:oddHBand="0" w:evenHBand="0" w:firstRowFirstColumn="0" w:firstRowLastColumn="0" w:lastRowFirstColumn="0" w:lastRowLastColumn="0"/>
             </w:pPr>
             <w:r>
-              <w:t xml:space="preserve">JMX collects information about the </w:t>
-            </w:r>
-            <w:r>
-              <w:t>server state</w:t>
-            </w:r>
-            <w:r>
-              <w:t>.</w:t>
+              <w:t>JMX collects information about the server state.</w:t>
             </w:r>
           </w:p>
         </w:tc>
@@ -3413,16 +3450,7 @@
               <w:cnfStyle w:val="000000100000" w:firstRow="0" w:lastRow="0" w:firstColumn="0" w:lastColumn="0" w:oddVBand="0" w:evenVBand="0" w:oddHBand="1" w:evenHBand="0" w:firstRowFirstColumn="0" w:firstRowLastColumn="0" w:lastRowFirstColumn="0" w:lastRowLastColumn="0"/>
             </w:pPr>
             <w:r>
-              <w:t xml:space="preserve">A message waiting to be collected in </w:t>
-            </w:r>
-            <w:r>
-              <w:t>the</w:t>
-            </w:r>
-            <w:r>
-              <w:t xml:space="preserve"> topic of the upper node</w:t>
-            </w:r>
-            <w:r>
-              <w:t>.</w:t>
+              <w:t>A message waiting to be collected in the topic of the upper node.</w:t>
             </w:r>
           </w:p>
         </w:tc>
@@ -3516,13 +3544,7 @@
               <w:cnfStyle w:val="000000000000" w:firstRow="0" w:lastRow="0" w:firstColumn="0" w:lastColumn="0" w:oddVBand="0" w:evenVBand="0" w:oddHBand="0" w:evenHBand="0" w:firstRowFirstColumn="0" w:firstRowLastColumn="0" w:lastRowFirstColumn="0" w:lastRowLastColumn="0"/>
             </w:pPr>
             <w:r>
-              <w:t>Shows the topic where a</w:t>
-            </w:r>
-            <w:r>
-              <w:t xml:space="preserve"> node publish</w:t>
-            </w:r>
-            <w:r>
-              <w:t>es.</w:t>
+              <w:t>Shows the topic where a node publishes.</w:t>
             </w:r>
           </w:p>
         </w:tc>
@@ -3681,7 +3703,7 @@
       <w:pPr>
         <w:pStyle w:val="Titre1"/>
       </w:pPr>
-      <w:bookmarkStart w:id="2" w:name="_Toc289983645"/>
+      <w:bookmarkStart w:id="2" w:name="_Toc290196985"/>
       <w:r>
         <w:t>Overlay creator</w:t>
       </w:r>
@@ -3694,7 +3716,7 @@
           <w:lang w:val="en-GB"/>
         </w:rPr>
       </w:pPr>
-      <w:bookmarkStart w:id="3" w:name="_Toc289983646"/>
+      <w:bookmarkStart w:id="3" w:name="_Toc290196986"/>
       <w:r>
         <w:rPr>
           <w:lang w:val="en-GB"/>
@@ -3704,30 +3726,127 @@
       <w:bookmarkEnd w:id="3"/>
     </w:p>
     <w:p>
+      <w:r>
+        <w:t xml:space="preserve">The node is the virtual representation of a server. It runs on each server </w:t>
+      </w:r>
+      <w:r>
+        <w:t xml:space="preserve">from the </w:t>
+      </w:r>
+      <w:proofErr w:type="spellStart"/>
+      <w:r>
+        <w:t>Overlaycreator</w:t>
+      </w:r>
+      <w:proofErr w:type="spellEnd"/>
+      <w:r>
+        <w:t xml:space="preserve">. The nodes are communicated between them with JMS whereas all the monitoring is made with JMX. </w:t>
+      </w:r>
+    </w:p>
+    <w:p>
       <w:pPr>
         <w:pStyle w:val="Titre2"/>
       </w:pPr>
-      <w:bookmarkStart w:id="4" w:name="_Toc289983647"/>
+      <w:bookmarkStart w:id="4" w:name="_Toc290196987"/>
       <w:r>
         <w:t>JMS</w:t>
       </w:r>
       <w:bookmarkEnd w:id="4"/>
     </w:p>
     <w:p>
+      <w:r>
+        <w:t>To be able to communicate between nodes:</w:t>
+      </w:r>
+    </w:p>
+    <w:p>
+      <w:pPr>
+        <w:pStyle w:val="Paragraphedeliste"/>
+        <w:numPr>
+          <w:ilvl w:val="0"/>
+          <w:numId w:val="13"/>
+        </w:numPr>
+      </w:pPr>
+      <w:r>
+        <w:t>Each node with a parent starts publishing to its parent topic.</w:t>
+      </w:r>
+    </w:p>
+    <w:p>
+      <w:pPr>
+        <w:pStyle w:val="Paragraphedeliste"/>
+        <w:numPr>
+          <w:ilvl w:val="1"/>
+          <w:numId w:val="13"/>
+        </w:numPr>
+      </w:pPr>
+      <w:r>
+        <w:t xml:space="preserve">Every 30sec the node publishes </w:t>
+      </w:r>
+      <w:r>
+        <w:t>data</w:t>
+      </w:r>
+      <w:r>
+        <w:t xml:space="preserve"> to the topic.</w:t>
+      </w:r>
+    </w:p>
+    <w:p>
+      <w:pPr>
+        <w:pStyle w:val="Paragraphedeliste"/>
+        <w:numPr>
+          <w:ilvl w:val="0"/>
+          <w:numId w:val="13"/>
+        </w:numPr>
+      </w:pPr>
+      <w:r>
+        <w:t xml:space="preserve">Each node with children, create a unique topic </w:t>
+      </w:r>
+    </w:p>
+    <w:p>
+      <w:pPr>
+        <w:pStyle w:val="Paragraphedeliste"/>
+        <w:numPr>
+          <w:ilvl w:val="1"/>
+          <w:numId w:val="13"/>
+        </w:numPr>
+      </w:pPr>
+      <w:r>
+        <w:t>A listener (</w:t>
+      </w:r>
+      <w:proofErr w:type="spellStart"/>
+      <w:r>
+        <w:t>MemoryListener</w:t>
+      </w:r>
+      <w:proofErr w:type="spellEnd"/>
+      <w:r>
+        <w:t xml:space="preserve"> here) is set to receive asynchronously data from children.</w:t>
+      </w:r>
+    </w:p>
+    <w:p>
       <w:pPr>
         <w:pStyle w:val="Titre2"/>
       </w:pPr>
-      <w:bookmarkStart w:id="5" w:name="_Toc289983648"/>
+      <w:bookmarkStart w:id="5" w:name="_Toc290196988"/>
       <w:r>
         <w:t>JMX</w:t>
       </w:r>
       <w:bookmarkEnd w:id="5"/>
     </w:p>
     <w:p>
+      <w:r>
+        <w:t xml:space="preserve">To be able to monitor the server status, JMX is used. Every 30 sec JMX provide information about the memory of the server. To avoid the node to </w:t>
+      </w:r>
+      <w:r>
+        <w:t>waste CPU time</w:t>
+      </w:r>
+      <w:r>
+        <w:t xml:space="preserve">, the thread managing publishing information </w:t>
+      </w:r>
+      <w:r>
+        <w:t>sleeps when not needed.</w:t>
+      </w:r>
+    </w:p>
+    <w:p>
       <w:pPr>
         <w:pStyle w:val="Titre1"/>
       </w:pPr>
-      <w:bookmarkStart w:id="6" w:name="_Toc289983649"/>
+      <w:bookmarkStart w:id="6" w:name="_Toc290196989"/>
       <w:r>
         <w:t>Handbook</w:t>
       </w:r>
@@ -3743,13 +3862,39 @@
         <w:rPr>
           <w:lang w:val="en-US"/>
         </w:rPr>
-        <w:t xml:space="preserve">Step1: </w:t>
+        <w:t>Step</w:t>
       </w:r>
       <w:r>
         <w:rPr>
           <w:lang w:val="en-US"/>
         </w:rPr>
-        <w:t>Execute openjms server, startup.bat</w:t>
+        <w:t xml:space="preserve"> </w:t>
+      </w:r>
+      <w:r>
+        <w:rPr>
+          <w:lang w:val="en-US"/>
+        </w:rPr>
+        <w:t xml:space="preserve">1: </w:t>
+      </w:r>
+      <w:r>
+        <w:rPr>
+          <w:lang w:val="en-US"/>
+        </w:rPr>
+        <w:t xml:space="preserve">Execute </w:t>
+      </w:r>
+      <w:proofErr w:type="spellStart"/>
+      <w:r>
+        <w:rPr>
+          <w:lang w:val="en-US"/>
+        </w:rPr>
+        <w:t>openjms</w:t>
+      </w:r>
+      <w:proofErr w:type="spellEnd"/>
+      <w:r>
+        <w:rPr>
+          <w:lang w:val="en-US"/>
+        </w:rPr>
+        <w:t xml:space="preserve"> server, startup.bat</w:t>
       </w:r>
       <w:r>
         <w:rPr>
@@ -3767,7 +3912,21 @@
         <w:rPr>
           <w:lang w:val="en-US"/>
         </w:rPr>
-        <w:t xml:space="preserve"> (linux)</w:t>
+        <w:t xml:space="preserve"> (</w:t>
+      </w:r>
+      <w:proofErr w:type="spellStart"/>
+      <w:r>
+        <w:rPr>
+          <w:lang w:val="en-US"/>
+        </w:rPr>
+        <w:t>linux</w:t>
+      </w:r>
+      <w:proofErr w:type="spellEnd"/>
+      <w:r>
+        <w:rPr>
+          <w:lang w:val="en-US"/>
+        </w:rPr>
+        <w:t>)</w:t>
       </w:r>
       <w:r>
         <w:rPr>
@@ -3786,7 +3945,19 @@
         <w:rPr>
           <w:lang w:val="en-US"/>
         </w:rPr>
-        <w:t>Step2: L</w:t>
+        <w:t>Step</w:t>
+      </w:r>
+      <w:r>
+        <w:rPr>
+          <w:lang w:val="en-US"/>
+        </w:rPr>
+        <w:t xml:space="preserve"> </w:t>
+      </w:r>
+      <w:r>
+        <w:rPr>
+          <w:lang w:val="en-US"/>
+        </w:rPr>
+        <w:t>2: L</w:t>
       </w:r>
       <w:r>
         <w:rPr>
@@ -3841,7 +4012,23 @@
                 <w:rFonts w:ascii="Courier New" w:hAnsi="Courier New" w:cs="Courier New"/>
                 <w:lang w:val="en-US"/>
               </w:rPr>
-              <w:t>–jar Overlaycreator</w:t>
+              <w:t xml:space="preserve">–jar </w:t>
+            </w:r>
+            <w:proofErr w:type="spellStart"/>
+            <w:r>
+              <w:rPr>
+                <w:rFonts w:ascii="Courier New" w:hAnsi="Courier New" w:cs="Courier New"/>
+                <w:lang w:val="en-US"/>
+              </w:rPr>
+              <w:t>Overlaycreator</w:t>
+            </w:r>
+            <w:proofErr w:type="spellEnd"/>
+            <w:r>
+              <w:rPr>
+                <w:rFonts w:ascii="Courier New" w:hAnsi="Courier New" w:cs="Courier New"/>
+                <w:lang w:val="en-US"/>
+              </w:rPr>
+              <w:t xml:space="preserve"> –N 7 –d 4</w:t>
             </w:r>
           </w:p>
         </w:tc>
@@ -3997,7 +4184,7 @@
               <w:color w:val="FFFFFF" w:themeColor="background1"/>
               <w:lang w:val="fr-FR"/>
             </w:rPr>
-            <w:t>2</w:t>
+            <w:t>1</w:t>
           </w:r>
           <w:r>
             <w:rPr>
@@ -4268,7 +4455,7 @@
   <w:abstractNum w:abstractNumId="1">
     <w:nsid w:val="07BC634B"/>
     <w:multiLevelType w:val="multilevel"/>
-    <w:tmpl w:val="567087FC"/>
+    <w:tmpl w:val="A628D994"/>
     <w:lvl w:ilvl="0">
       <w:start w:val="1"/>
       <w:numFmt w:val="decimal"/>
@@ -4281,6 +4468,7 @@
       </w:pPr>
       <w:rPr>
         <w:rFonts w:hint="default"/>
+        <w:lang w:val="en-GB"/>
       </w:rPr>
     </w:lvl>
     <w:lvl w:ilvl="1">
@@ -4789,6 +4977,119 @@
     </w:lvl>
   </w:abstractNum>
   <w:abstractNum w:abstractNumId="6">
+    <w:nsid w:val="4BB22D71"/>
+    <w:multiLevelType w:val="hybridMultilevel"/>
+    <w:tmpl w:val="06F08C4E"/>
+    <w:lvl w:ilvl="0" w:tplc="040C0001">
+      <w:start w:val="1"/>
+      <w:numFmt w:val="bullet"/>
+      <w:lvlText w:val=""/>
+      <w:lvlJc w:val="left"/>
+      <w:pPr>
+        <w:ind w:left="1429" w:hanging="360"/>
+      </w:pPr>
+      <w:rPr>
+        <w:rFonts w:ascii="Symbol" w:hAnsi="Symbol" w:hint="default"/>
+      </w:rPr>
+    </w:lvl>
+    <w:lvl w:ilvl="1" w:tplc="040C0003">
+      <w:start w:val="1"/>
+      <w:numFmt w:val="bullet"/>
+      <w:lvlText w:val="o"/>
+      <w:lvlJc w:val="left"/>
+      <w:pPr>
+        <w:ind w:left="2149" w:hanging="360"/>
+      </w:pPr>
+      <w:rPr>
+        <w:rFonts w:ascii="Courier New" w:hAnsi="Courier New" w:cs="Courier New" w:hint="default"/>
+      </w:rPr>
+    </w:lvl>
+    <w:lvl w:ilvl="2" w:tplc="040C0005" w:tentative="1">
+      <w:start w:val="1"/>
+      <w:numFmt w:val="bullet"/>
+      <w:lvlText w:val=""/>
+      <w:lvlJc w:val="left"/>
+      <w:pPr>
+        <w:ind w:left="2869" w:hanging="360"/>
+      </w:pPr>
+      <w:rPr>
+        <w:rFonts w:ascii="Wingdings" w:hAnsi="Wingdings" w:hint="default"/>
+      </w:rPr>
+    </w:lvl>
+    <w:lvl w:ilvl="3" w:tplc="040C0001" w:tentative="1">
+      <w:start w:val="1"/>
+      <w:numFmt w:val="bullet"/>
+      <w:lvlText w:val=""/>
+      <w:lvlJc w:val="left"/>
+      <w:pPr>
+        <w:ind w:left="3589" w:hanging="360"/>
+      </w:pPr>
+      <w:rPr>
+        <w:rFonts w:ascii="Symbol" w:hAnsi="Symbol" w:hint="default"/>
+      </w:rPr>
+    </w:lvl>
+    <w:lvl w:ilvl="4" w:tplc="040C0003" w:tentative="1">
+      <w:start w:val="1"/>
+      <w:numFmt w:val="bullet"/>
+      <w:lvlText w:val="o"/>
+      <w:lvlJc w:val="left"/>
+      <w:pPr>
+        <w:ind w:left="4309" w:hanging="360"/>
+      </w:pPr>
+      <w:rPr>
+        <w:rFonts w:ascii="Courier New" w:hAnsi="Courier New" w:cs="Courier New" w:hint="default"/>
+      </w:rPr>
+    </w:lvl>
+    <w:lvl w:ilvl="5" w:tplc="040C0005" w:tentative="1">
+      <w:start w:val="1"/>
+      <w:numFmt w:val="bullet"/>
+      <w:lvlText w:val=""/>
+      <w:lvlJc w:val="left"/>
+      <w:pPr>
+        <w:ind w:left="5029" w:hanging="360"/>
+      </w:pPr>
+      <w:rPr>
+        <w:rFonts w:ascii="Wingdings" w:hAnsi="Wingdings" w:hint="default"/>
+      </w:rPr>
+    </w:lvl>
+    <w:lvl w:ilvl="6" w:tplc="040C0001" w:tentative="1">
+      <w:start w:val="1"/>
+      <w:numFmt w:val="bullet"/>
+      <w:lvlText w:val=""/>
+      <w:lvlJc w:val="left"/>
+      <w:pPr>
+        <w:ind w:left="5749" w:hanging="360"/>
+      </w:pPr>
+      <w:rPr>
+        <w:rFonts w:ascii="Symbol" w:hAnsi="Symbol" w:hint="default"/>
+      </w:rPr>
+    </w:lvl>
+    <w:lvl w:ilvl="7" w:tplc="040C0003" w:tentative="1">
+      <w:start w:val="1"/>
+      <w:numFmt w:val="bullet"/>
+      <w:lvlText w:val="o"/>
+      <w:lvlJc w:val="left"/>
+      <w:pPr>
+        <w:ind w:left="6469" w:hanging="360"/>
+      </w:pPr>
+      <w:rPr>
+        <w:rFonts w:ascii="Courier New" w:hAnsi="Courier New" w:cs="Courier New" w:hint="default"/>
+      </w:rPr>
+    </w:lvl>
+    <w:lvl w:ilvl="8" w:tplc="040C0005" w:tentative="1">
+      <w:start w:val="1"/>
+      <w:numFmt w:val="bullet"/>
+      <w:lvlText w:val=""/>
+      <w:lvlJc w:val="left"/>
+      <w:pPr>
+        <w:ind w:left="7189" w:hanging="360"/>
+      </w:pPr>
+      <w:rPr>
+        <w:rFonts w:ascii="Wingdings" w:hAnsi="Wingdings" w:hint="default"/>
+      </w:rPr>
+    </w:lvl>
+  </w:abstractNum>
+  <w:abstractNum w:abstractNumId="7">
     <w:nsid w:val="58A75461"/>
     <w:multiLevelType w:val="hybridMultilevel"/>
     <w:tmpl w:val="7570DC98"/>
@@ -4900,7 +5201,7 @@
       </w:rPr>
     </w:lvl>
   </w:abstractNum>
-  <w:abstractNum w:abstractNumId="7">
+  <w:abstractNum w:abstractNumId="8">
     <w:nsid w:val="5A64755A"/>
     <w:multiLevelType w:val="hybridMultilevel"/>
     <w:tmpl w:val="CC62503C"/>
@@ -5012,7 +5313,7 @@
       </w:rPr>
     </w:lvl>
   </w:abstractNum>
-  <w:abstractNum w:abstractNumId="8">
+  <w:abstractNum w:abstractNumId="9">
     <w:nsid w:val="60D234B9"/>
     <w:multiLevelType w:val="hybridMultilevel"/>
     <w:tmpl w:val="BFDE59E2"/>
@@ -5124,7 +5425,7 @@
       </w:rPr>
     </w:lvl>
   </w:abstractNum>
-  <w:abstractNum w:abstractNumId="9">
+  <w:abstractNum w:abstractNumId="10">
     <w:nsid w:val="6B5E4E03"/>
     <w:multiLevelType w:val="hybridMultilevel"/>
     <w:tmpl w:val="21DA13DE"/>
@@ -5237,7 +5538,7 @@
       </w:rPr>
     </w:lvl>
   </w:abstractNum>
-  <w:abstractNum w:abstractNumId="10">
+  <w:abstractNum w:abstractNumId="11">
     <w:nsid w:val="6DCC789E"/>
     <w:multiLevelType w:val="hybridMultilevel"/>
     <w:tmpl w:val="4FE6977C"/>
@@ -5350,7 +5651,7 @@
       </w:rPr>
     </w:lvl>
   </w:abstractNum>
-  <w:abstractNum w:abstractNumId="11">
+  <w:abstractNum w:abstractNumId="12">
     <w:nsid w:val="7181434A"/>
     <w:multiLevelType w:val="hybridMultilevel"/>
     <w:tmpl w:val="E252FC78"/>
@@ -5470,7 +5771,7 @@
     <w:abstractNumId w:val="4"/>
   </w:num>
   <w:num w:numId="3">
-    <w:abstractNumId w:val="10"/>
+    <w:abstractNumId w:val="11"/>
   </w:num>
   <w:num w:numId="4">
     <w:abstractNumId w:val="5"/>
@@ -5479,25 +5780,28 @@
     <w:abstractNumId w:val="0"/>
   </w:num>
   <w:num w:numId="6">
-    <w:abstractNumId w:val="9"/>
+    <w:abstractNumId w:val="10"/>
   </w:num>
   <w:num w:numId="7">
-    <w:abstractNumId w:val="7"/>
+    <w:abstractNumId w:val="8"/>
   </w:num>
   <w:num w:numId="8">
-    <w:abstractNumId w:val="6"/>
+    <w:abstractNumId w:val="7"/>
   </w:num>
   <w:num w:numId="9">
     <w:abstractNumId w:val="2"/>
   </w:num>
   <w:num w:numId="10">
-    <w:abstractNumId w:val="8"/>
+    <w:abstractNumId w:val="9"/>
   </w:num>
   <w:num w:numId="11">
     <w:abstractNumId w:val="3"/>
   </w:num>
   <w:num w:numId="12">
-    <w:abstractNumId w:val="11"/>
+    <w:abstractNumId w:val="12"/>
+  </w:num>
+  <w:num w:numId="13">
+    <w:abstractNumId w:val="6"/>
   </w:num>
 </w:numbering>
 </file>
@@ -5783,7 +6087,6 @@
   <w:style w:type="character" w:default="1" w:styleId="Policepardfaut">
     <w:name w:val="Default Paragraph Font"/>
     <w:uiPriority w:val="1"/>
-    <w:semiHidden/>
     <w:unhideWhenUsed/>
   </w:style>
   <w:style w:type="table" w:default="1" w:styleId="TableauNormal">
@@ -6613,7 +6916,6 @@
   <w:style w:type="character" w:default="1" w:styleId="Policepardfaut">
     <w:name w:val="Default Paragraph Font"/>
     <w:uiPriority w:val="1"/>
-    <w:semiHidden/>
     <w:unhideWhenUsed/>
   </w:style>
   <w:style w:type="table" w:default="1" w:styleId="TableauNormal">
@@ -7471,7 +7773,7 @@
 </file>
 
 <file path=customXml/itemProps2.xml><?xml version="1.0" encoding="utf-8"?>
-<ds:datastoreItem xmlns:ds="http://schemas.openxmlformats.org/officeDocument/2006/customXml" ds:itemID="{591C0152-5052-406D-B023-EAB1DC0A86BE}">
+<ds:datastoreItem xmlns:ds="http://schemas.openxmlformats.org/officeDocument/2006/customXml" ds:itemID="{09CF7607-C5FA-48F7-BCA0-20FDCFE67196}">
   <ds:schemaRefs>
     <ds:schemaRef ds:uri="http://schemas.openxmlformats.org/officeDocument/2006/bibliography"/>
   </ds:schemaRefs>

</xml_diff>

<commit_message>
Added part 2 in report
git-svn-id: https://mosig1-ds-jmsjmx.googlecode.com/svn/trunk@24 432c28a4-ea2a-926d-d02a-517f640fee5a
</commit_message>
<xml_diff>
--- a/report/JmsJmx.docx
+++ b/report/JmsJmx.docx
@@ -60,7 +60,7 @@
                   </w:tcPr>
                   <w:p>
                     <w:pPr>
-                      <w:pStyle w:val="Sansinterligne"/>
+                      <w:pStyle w:val="KeinLeerraum"/>
                       <w:jc w:val="center"/>
                       <w:rPr>
                         <w:rFonts w:asciiTheme="majorHAnsi" w:eastAsiaTheme="majorEastAsia" w:hAnsiTheme="majorHAnsi" w:cstheme="majorBidi"/>
@@ -111,7 +111,7 @@
                   </w:tcPr>
                   <w:p>
                     <w:pPr>
-                      <w:pStyle w:val="Sansinterligne"/>
+                      <w:pStyle w:val="KeinLeerraum"/>
                       <w:ind w:left="-142" w:right="-81"/>
                       <w:jc w:val="center"/>
                       <w:rPr>
@@ -187,7 +187,7 @@
                   </w:tcPr>
                   <w:p>
                     <w:pPr>
-                      <w:pStyle w:val="Sansinterligne"/>
+                      <w:pStyle w:val="KeinLeerraum"/>
                       <w:jc w:val="center"/>
                       <w:rPr>
                         <w:rFonts w:asciiTheme="majorHAnsi" w:eastAsiaTheme="majorEastAsia" w:hAnsiTheme="majorHAnsi" w:cstheme="majorBidi"/>
@@ -222,7 +222,7 @@
               </w:tcPr>
               <w:p>
                 <w:pPr>
-                  <w:pStyle w:val="Sansinterligne"/>
+                  <w:pStyle w:val="KeinLeerraum"/>
                   <w:jc w:val="center"/>
                   <w:rPr>
                     <w:bCs/>
@@ -251,7 +251,7 @@
               </w:tcPr>
               <w:p>
                 <w:pPr>
-                  <w:pStyle w:val="Sansinterligne"/>
+                  <w:pStyle w:val="KeinLeerraum"/>
                   <w:jc w:val="center"/>
                   <w:rPr>
                     <w:bCs/>
@@ -304,7 +304,7 @@
               </w:tcPr>
               <w:p>
                 <w:pPr>
-                  <w:pStyle w:val="Sansinterligne"/>
+                  <w:pStyle w:val="KeinLeerraum"/>
                   <w:jc w:val="center"/>
                   <w:rPr>
                     <w:b/>
@@ -346,7 +346,7 @@
                   </w:tcPr>
                   <w:p>
                     <w:pPr>
-                      <w:pStyle w:val="Sansinterligne"/>
+                      <w:pStyle w:val="KeinLeerraum"/>
                       <w:jc w:val="center"/>
                       <w:rPr>
                         <w:b/>
@@ -374,7 +374,7 @@
           <w:r>
             <w:rPr>
               <w:noProof/>
-              <w:lang w:val="fr-FR" w:eastAsia="fr-FR"/>
+              <w:lang w:val="en-US"/>
             </w:rPr>
             <w:drawing>
               <wp:inline distT="0" distB="0" distL="0" distR="0" wp14:anchorId="1B15200A" wp14:editId="147AE4B8">
@@ -439,7 +439,7 @@
               </w:tcPr>
               <w:p>
                 <w:pPr>
-                  <w:pStyle w:val="Sansinterligne"/>
+                  <w:pStyle w:val="KeinLeerraum"/>
                   <w:jc w:val="center"/>
                   <w:rPr>
                     <w:b/>
@@ -466,7 +466,7 @@
               </w:p>
               <w:p>
                 <w:pPr>
-                  <w:pStyle w:val="Sansinterligne"/>
+                  <w:pStyle w:val="KeinLeerraum"/>
                   <w:jc w:val="center"/>
                   <w:rPr>
                     <w:bCs/>
@@ -483,7 +483,7 @@
               </w:p>
               <w:p>
                 <w:pPr>
-                  <w:pStyle w:val="Sansinterligne"/>
+                  <w:pStyle w:val="KeinLeerraum"/>
                   <w:jc w:val="center"/>
                   <w:rPr>
                     <w:b/>
@@ -523,7 +523,7 @@
                   </w:tcPr>
                   <w:p>
                     <w:pPr>
-                      <w:pStyle w:val="Sansinterligne"/>
+                      <w:pStyle w:val="KeinLeerraum"/>
                       <w:rPr>
                         <w:lang w:val="en-GB"/>
                       </w:rPr>
@@ -616,7 +616,7 @@
         </w:p>
         <w:p>
           <w:pPr>
-            <w:pStyle w:val="TM1"/>
+            <w:pStyle w:val="Verzeichnis1"/>
             <w:rPr>
               <w:rFonts w:asciiTheme="minorHAnsi" w:hAnsiTheme="minorHAnsi"/>
               <w:noProof/>
@@ -635,13 +635,11 @@
           <w:hyperlink w:anchor="_Toc290196984" w:history="1">
             <w:r>
               <w:rPr>
-                <w:rStyle w:val="Lienhypertexte"/>
+                <w:rStyle w:val="Hyperlink"/>
                 <w:noProof/>
               </w:rPr>
               <w:t>1. Architecture of the application</w:t>
             </w:r>
-            <w:bookmarkStart w:id="0" w:name="_GoBack"/>
-            <w:bookmarkEnd w:id="0"/>
             <w:r>
               <w:rPr>
                 <w:noProof/>
@@ -694,7 +692,7 @@
         </w:p>
         <w:p>
           <w:pPr>
-            <w:pStyle w:val="TM1"/>
+            <w:pStyle w:val="Verzeichnis1"/>
             <w:rPr>
               <w:rFonts w:asciiTheme="minorHAnsi" w:hAnsiTheme="minorHAnsi"/>
               <w:noProof/>
@@ -704,7 +702,7 @@
           <w:hyperlink w:anchor="_Toc290196985" w:history="1">
             <w:r>
               <w:rPr>
-                <w:rStyle w:val="Lienhypertexte"/>
+                <w:rStyle w:val="Hyperlink"/>
                 <w:noProof/>
               </w:rPr>
               <w:t>2. Overlay creator</w:t>
@@ -761,7 +759,7 @@
         </w:p>
         <w:p>
           <w:pPr>
-            <w:pStyle w:val="TM1"/>
+            <w:pStyle w:val="Verzeichnis1"/>
             <w:rPr>
               <w:rFonts w:asciiTheme="minorHAnsi" w:hAnsiTheme="minorHAnsi"/>
               <w:noProof/>
@@ -771,7 +769,7 @@
           <w:hyperlink w:anchor="_Toc290196986" w:history="1">
             <w:r>
               <w:rPr>
-                <w:rStyle w:val="Lienhypertexte"/>
+                <w:rStyle w:val="Hyperlink"/>
                 <w:noProof/>
               </w:rPr>
               <w:t>3. Node</w:t>
@@ -828,7 +826,7 @@
         </w:p>
         <w:p>
           <w:pPr>
-            <w:pStyle w:val="TM2"/>
+            <w:pStyle w:val="Verzeichnis2"/>
             <w:tabs>
               <w:tab w:val="right" w:leader="dot" w:pos="9062"/>
             </w:tabs>
@@ -841,7 +839,7 @@
           <w:hyperlink w:anchor="_Toc290196987" w:history="1">
             <w:r>
               <w:rPr>
-                <w:rStyle w:val="Lienhypertexte"/>
+                <w:rStyle w:val="Hyperlink"/>
                 <w:noProof/>
               </w:rPr>
               <w:t>3.1. JMS</w:t>
@@ -898,7 +896,7 @@
         </w:p>
         <w:p>
           <w:pPr>
-            <w:pStyle w:val="TM2"/>
+            <w:pStyle w:val="Verzeichnis2"/>
             <w:tabs>
               <w:tab w:val="right" w:leader="dot" w:pos="9062"/>
             </w:tabs>
@@ -911,7 +909,7 @@
           <w:hyperlink w:anchor="_Toc290196988" w:history="1">
             <w:r>
               <w:rPr>
-                <w:rStyle w:val="Lienhypertexte"/>
+                <w:rStyle w:val="Hyperlink"/>
                 <w:noProof/>
               </w:rPr>
               <w:t>3.2. JMX</w:t>
@@ -968,7 +966,7 @@
         </w:p>
         <w:p>
           <w:pPr>
-            <w:pStyle w:val="TM1"/>
+            <w:pStyle w:val="Verzeichnis1"/>
             <w:rPr>
               <w:rFonts w:asciiTheme="minorHAnsi" w:hAnsiTheme="minorHAnsi"/>
               <w:noProof/>
@@ -978,7 +976,7 @@
           <w:hyperlink w:anchor="_Toc290196989" w:history="1">
             <w:r>
               <w:rPr>
-                <w:rStyle w:val="Lienhypertexte"/>
+                <w:rStyle w:val="Hyperlink"/>
                 <w:noProof/>
               </w:rPr>
               <w:t>4. Handbook</w:t>
@@ -1061,12 +1059,12 @@
     </w:p>
     <w:p>
       <w:pPr>
-        <w:pStyle w:val="Titre1"/>
+        <w:pStyle w:val="berschrift1"/>
         <w:rPr>
           <w:lang w:val="en-GB"/>
         </w:rPr>
       </w:pPr>
-      <w:bookmarkStart w:id="1" w:name="_Toc290196984"/>
+      <w:bookmarkStart w:id="0" w:name="_Toc290196984"/>
       <w:r>
         <w:lastRenderedPageBreak/>
         <w:t>Architecture</w:t>
@@ -1083,7 +1081,7 @@
         </w:rPr>
         <w:t>of the application</w:t>
       </w:r>
-      <w:bookmarkEnd w:id="1"/>
+      <w:bookmarkEnd w:id="0"/>
     </w:p>
     <w:p>
       <w:r>
@@ -1113,7 +1111,7 @@
       <w:r>
         <w:rPr>
           <w:noProof/>
-          <w:lang w:val="fr-FR" w:eastAsia="fr-FR"/>
+          <w:lang w:val="en-US"/>
         </w:rPr>
         <mc:AlternateContent>
           <mc:Choice Requires="wpg">
@@ -2948,7 +2946,7 @@
     </w:p>
     <w:p>
       <w:pPr>
-        <w:pStyle w:val="Lgende"/>
+        <w:pStyle w:val="Beschriftung"/>
         <w:jc w:val="center"/>
       </w:pPr>
       <w:r>
@@ -3022,7 +3020,7 @@
     </w:p>
     <w:tbl>
       <w:tblPr>
-        <w:tblStyle w:val="Listeclaire"/>
+        <w:tblStyle w:val="HelleListe"/>
         <w:tblW w:w="0" w:type="auto"/>
         <w:tblLayout w:type="fixed"/>
         <w:tblLook w:val="04A0" w:firstRow="1" w:lastRow="0" w:firstColumn="1" w:lastColumn="0" w:noHBand="0" w:noVBand="1"/>
@@ -3072,7 +3070,7 @@
             <w:r>
               <w:rPr>
                 <w:noProof/>
-                <w:lang w:val="fr-FR" w:eastAsia="fr-FR"/>
+                <w:lang w:val="en-US"/>
               </w:rPr>
               <mc:AlternateContent>
                 <mc:Choice Requires="wpg">
@@ -3208,7 +3206,7 @@
             <w:r>
               <w:rPr>
                 <w:noProof/>
-                <w:lang w:val="fr-FR" w:eastAsia="fr-FR"/>
+                <w:lang w:val="en-US"/>
               </w:rPr>
               <w:lastRenderedPageBreak/>
               <w:drawing>
@@ -3303,7 +3301,7 @@
             <w:r>
               <w:rPr>
                 <w:noProof/>
-                <w:lang w:val="fr-FR" w:eastAsia="fr-FR"/>
+                <w:lang w:val="en-US"/>
               </w:rPr>
               <mc:AlternateContent>
                 <mc:Choice Requires="wpg">
@@ -3473,7 +3471,7 @@
             <w:r>
               <w:rPr>
                 <w:noProof/>
-                <w:lang w:val="fr-FR" w:eastAsia="fr-FR"/>
+                <w:lang w:val="en-US"/>
               </w:rPr>
               <mc:AlternateContent>
                 <mc:Choice Requires="wps">
@@ -3572,7 +3570,7 @@
             <w:r>
               <w:rPr>
                 <w:noProof/>
-                <w:lang w:val="fr-FR" w:eastAsia="fr-FR"/>
+                <w:lang w:val="en-US"/>
               </w:rPr>
               <mc:AlternateContent>
                 <mc:Choice Requires="wpg">
@@ -3701,17 +3699,189 @@
     </w:tbl>
     <w:p>
       <w:pPr>
-        <w:pStyle w:val="Titre1"/>
-      </w:pPr>
-      <w:bookmarkStart w:id="2" w:name="_Toc290196985"/>
-      <w:r>
-        <w:t>Overlay creator</w:t>
-      </w:r>
-      <w:bookmarkEnd w:id="2"/>
+        <w:pStyle w:val="berschrift1"/>
+      </w:pPr>
+      <w:bookmarkStart w:id="1" w:name="_Toc290196985"/>
+      <w:r>
+        <w:t>Overlay</w:t>
+      </w:r>
+      <w:bookmarkEnd w:id="1"/>
     </w:p>
     <w:p>
       <w:pPr>
-        <w:pStyle w:val="Titre1"/>
+        <w:ind w:left="708" w:firstLine="1"/>
+        <w:rPr>
+          <w:lang w:val="en-US"/>
+        </w:rPr>
+      </w:pPr>
+      <w:r>
+        <w:rPr>
+          <w:lang w:val="en-US"/>
+        </w:rPr>
+        <w:t xml:space="preserve">The </w:t>
+      </w:r>
+      <w:r>
+        <w:rPr>
+          <w:lang w:val="en-US"/>
+        </w:rPr>
+        <w:t>n</w:t>
+      </w:r>
+      <w:r>
+        <w:rPr>
+          <w:lang w:val="en-US"/>
+        </w:rPr>
+        <w:t xml:space="preserve">odes have to be started </w:t>
+      </w:r>
+      <w:r>
+        <w:rPr>
+          <w:lang w:val="en-US"/>
+        </w:rPr>
+        <w:t xml:space="preserve">single-handedly </w:t>
+      </w:r>
+      <w:r>
+        <w:rPr>
+          <w:lang w:val="en-US"/>
+        </w:rPr>
+        <w:t xml:space="preserve">from one </w:t>
+      </w:r>
+      <w:r>
+        <w:rPr>
+          <w:lang w:val="en-US"/>
+        </w:rPr>
+        <w:t>program</w:t>
+      </w:r>
+      <w:r>
+        <w:rPr>
+          <w:lang w:val="en-US"/>
+        </w:rPr>
+        <w:t xml:space="preserve"> that has knowledge on the structure of the tree of nodes.</w:t>
+      </w:r>
+      <w:r>
+        <w:rPr>
+          <w:lang w:val="en-US"/>
+        </w:rPr>
+        <w:t xml:space="preserve"> The structure of tree of nodes has to be known beforehand and has therefore to be created virtually in advance. For this purpose a class “</w:t>
+      </w:r>
+      <w:proofErr w:type="spellStart"/>
+      <w:r>
+        <w:rPr>
+          <w:lang w:val="en-US"/>
+        </w:rPr>
+        <w:t>VirtualNode</w:t>
+      </w:r>
+      <w:proofErr w:type="spellEnd"/>
+      <w:r>
+        <w:rPr>
+          <w:lang w:val="en-US"/>
+        </w:rPr>
+        <w:t>”, which represents the basic attributes of a node, and a main class “</w:t>
+      </w:r>
+      <w:proofErr w:type="spellStart"/>
+      <w:r>
+        <w:rPr>
+          <w:lang w:val="en-US"/>
+        </w:rPr>
+        <w:t>OverlayCreation</w:t>
+      </w:r>
+      <w:proofErr w:type="spellEnd"/>
+      <w:r>
+        <w:rPr>
+          <w:lang w:val="en-US"/>
+        </w:rPr>
+        <w:t xml:space="preserve">”, which builds a tree and executes the node processes, are provided. </w:t>
+      </w:r>
+    </w:p>
+    <w:p>
+      <w:pPr>
+        <w:pStyle w:val="berschrift2"/>
+      </w:pPr>
+      <w:r>
+        <w:t>Virtual Node</w:t>
+      </w:r>
+    </w:p>
+    <w:p>
+      <w:pPr>
+        <w:ind w:left="708" w:firstLine="1"/>
+      </w:pPr>
+      <w:r>
+        <w:t xml:space="preserve">The virtual Node </w:t>
+      </w:r>
+      <w:r>
+        <w:t>is a help class containing</w:t>
+      </w:r>
+      <w:r>
+        <w:t xml:space="preserve"> the basic attributes a node has</w:t>
+      </w:r>
+      <w:r>
+        <w:t xml:space="preserve">, such as </w:t>
+      </w:r>
+      <w:r>
+        <w:t xml:space="preserve">the </w:t>
+      </w:r>
+      <w:r>
+        <w:t xml:space="preserve">ID, </w:t>
+      </w:r>
+      <w:r>
+        <w:t xml:space="preserve">the </w:t>
+      </w:r>
+      <w:r>
+        <w:t xml:space="preserve">Parent and </w:t>
+      </w:r>
+      <w:r>
+        <w:t xml:space="preserve">the </w:t>
+      </w:r>
+      <w:r>
+        <w:t xml:space="preserve">Childs. </w:t>
+      </w:r>
+    </w:p>
+    <w:p>
+      <w:pPr>
+        <w:pStyle w:val="berschrift2"/>
+      </w:pPr>
+      <w:r>
+        <w:t>Overlay Creation</w:t>
+      </w:r>
+    </w:p>
+    <w:p>
+      <w:pPr>
+        <w:ind w:left="708" w:firstLine="1"/>
+      </w:pPr>
+      <w:r>
+        <w:t xml:space="preserve">This main class parses the arguments given by the user, such as the number of nodes, the </w:t>
+      </w:r>
+      <w:proofErr w:type="spellStart"/>
+      <w:r>
+        <w:t>arity</w:t>
+      </w:r>
+      <w:proofErr w:type="spellEnd"/>
+      <w:r>
+        <w:t xml:space="preserve"> or the depth of the tree. The information provided by the user is then used to calculate the missing properties of the tree and eventually a virtual tree is built. After the creation of a virtual tree, the main function proceeds to traverse the tree and starts each time a node process, which corresponds to the node it is traversing. After the execution of a process, the process is stored in a list of processes, so the main class “</w:t>
+      </w:r>
+      <w:proofErr w:type="spellStart"/>
+      <w:r>
+        <w:t>OverlayCreation</w:t>
+      </w:r>
+      <w:proofErr w:type="spellEnd"/>
+      <w:r>
+        <w:t>” has the possibility to end all these processes upon exiting.</w:t>
+      </w:r>
+      <w:bookmarkStart w:id="2" w:name="_GoBack"/>
+      <w:bookmarkEnd w:id="2"/>
+      <w:r>
+        <w:t xml:space="preserve"> </w:t>
+      </w:r>
+    </w:p>
+    <w:p/>
+    <w:p>
+      <w:pPr>
+        <w:rPr>
+          <w:lang w:val="en-US"/>
+        </w:rPr>
+      </w:pPr>
+    </w:p>
+    <w:p>
+      <w:pPr>
+        <w:pStyle w:val="berschrift1"/>
         <w:rPr>
           <w:lang w:val="en-GB"/>
         </w:rPr>
@@ -3743,7 +3913,7 @@
     </w:p>
     <w:p>
       <w:pPr>
-        <w:pStyle w:val="Titre2"/>
+        <w:pStyle w:val="berschrift2"/>
       </w:pPr>
       <w:bookmarkStart w:id="4" w:name="_Toc290196987"/>
       <w:r>
@@ -3758,7 +3928,7 @@
     </w:p>
     <w:p>
       <w:pPr>
-        <w:pStyle w:val="Paragraphedeliste"/>
+        <w:pStyle w:val="Listenabsatz"/>
         <w:numPr>
           <w:ilvl w:val="0"/>
           <w:numId w:val="13"/>
@@ -3770,25 +3940,20 @@
     </w:p>
     <w:p>
       <w:pPr>
-        <w:pStyle w:val="Paragraphedeliste"/>
+        <w:pStyle w:val="Listenabsatz"/>
         <w:numPr>
           <w:ilvl w:val="1"/>
           <w:numId w:val="13"/>
         </w:numPr>
       </w:pPr>
       <w:r>
-        <w:t xml:space="preserve">Every 30sec the node publishes </w:t>
-      </w:r>
-      <w:r>
-        <w:t>data</w:t>
-      </w:r>
-      <w:r>
-        <w:t xml:space="preserve"> to the topic.</w:t>
+        <w:lastRenderedPageBreak/>
+        <w:t>Every 30sec the node publishes data to the topic.</w:t>
       </w:r>
     </w:p>
     <w:p>
       <w:pPr>
-        <w:pStyle w:val="Paragraphedeliste"/>
+        <w:pStyle w:val="Listenabsatz"/>
         <w:numPr>
           <w:ilvl w:val="0"/>
           <w:numId w:val="13"/>
@@ -3800,7 +3965,7 @@
     </w:p>
     <w:p>
       <w:pPr>
-        <w:pStyle w:val="Paragraphedeliste"/>
+        <w:pStyle w:val="Listenabsatz"/>
         <w:numPr>
           <w:ilvl w:val="1"/>
           <w:numId w:val="13"/>
@@ -3820,7 +3985,7 @@
     </w:p>
     <w:p>
       <w:pPr>
-        <w:pStyle w:val="Titre2"/>
+        <w:pStyle w:val="berschrift2"/>
       </w:pPr>
       <w:bookmarkStart w:id="5" w:name="_Toc290196988"/>
       <w:r>
@@ -3844,7 +4009,7 @@
     </w:p>
     <w:p>
       <w:pPr>
-        <w:pStyle w:val="Titre1"/>
+        <w:pStyle w:val="berschrift1"/>
       </w:pPr>
       <w:bookmarkStart w:id="6" w:name="_Toc290196989"/>
       <w:r>
@@ -3980,7 +4145,7 @@
     </w:p>
     <w:tbl>
       <w:tblPr>
-        <w:tblStyle w:val="Grilledutableau"/>
+        <w:tblStyle w:val="Tabellenraster"/>
         <w:tblW w:w="0" w:type="auto"/>
         <w:tblLook w:val="04A0" w:firstRow="1" w:lastRow="0" w:firstColumn="1" w:lastColumn="0" w:noHBand="0" w:noVBand="1"/>
       </w:tblPr>
@@ -4108,7 +4273,7 @@
         </w:tcPr>
         <w:p>
           <w:pPr>
-            <w:pStyle w:val="Pieddepage"/>
+            <w:pStyle w:val="Fuzeile"/>
             <w:jc w:val="right"/>
           </w:pPr>
           <w:sdt>
@@ -4150,7 +4315,7 @@
             <w:rPr>
               <w:noProof/>
             </w:rPr>
-            <w:t>Architecture of the application</w:t>
+            <w:t>Overlay</w:t>
           </w:r>
           <w:r>
             <w:fldChar w:fldCharType="end"/>
@@ -4164,7 +4329,7 @@
         </w:tcPr>
         <w:p>
           <w:pPr>
-            <w:pStyle w:val="En-tte"/>
+            <w:pStyle w:val="Kopfzeile"/>
             <w:rPr>
               <w:color w:val="FFFFFF" w:themeColor="background1"/>
             </w:rPr>
@@ -4184,7 +4349,7 @@
               <w:color w:val="FFFFFF" w:themeColor="background1"/>
               <w:lang w:val="fr-FR"/>
             </w:rPr>
-            <w:t>1</w:t>
+            <w:t>3</w:t>
           </w:r>
           <w:r>
             <w:rPr>
@@ -4198,7 +4363,7 @@
   </w:tbl>
   <w:p>
     <w:pPr>
-      <w:pStyle w:val="Pieddepage"/>
+      <w:pStyle w:val="Fuzeile"/>
     </w:pPr>
   </w:p>
 </w:ftr>
@@ -4272,7 +4437,7 @@
             </w:tcPr>
             <w:p>
               <w:pPr>
-                <w:pStyle w:val="En-tte"/>
+                <w:pStyle w:val="Kopfzeile"/>
                 <w:jc w:val="right"/>
                 <w:rPr>
                   <w:color w:val="FFFFFF" w:themeColor="background1"/>
@@ -4299,7 +4464,7 @@
         </w:tcPr>
         <w:p>
           <w:pPr>
-            <w:pStyle w:val="En-tte"/>
+            <w:pStyle w:val="Kopfzeile"/>
             <w:rPr>
               <w:color w:val="76923C" w:themeColor="accent3" w:themeShade="BF"/>
               <w:sz w:val="24"/>
@@ -4358,7 +4523,7 @@
   </w:tbl>
   <w:p>
     <w:pPr>
-      <w:pStyle w:val="En-tte"/>
+      <w:pStyle w:val="Kopfzeile"/>
     </w:pPr>
   </w:p>
 </w:hdr>
@@ -4459,7 +4624,7 @@
     <w:lvl w:ilvl="0">
       <w:start w:val="1"/>
       <w:numFmt w:val="decimal"/>
-      <w:pStyle w:val="Titre1"/>
+      <w:pStyle w:val="berschrift1"/>
       <w:suff w:val="space"/>
       <w:lvlText w:val="%1."/>
       <w:lvlJc w:val="left"/>
@@ -4474,7 +4639,7 @@
     <w:lvl w:ilvl="1">
       <w:start w:val="1"/>
       <w:numFmt w:val="decimal"/>
-      <w:pStyle w:val="Titre2"/>
+      <w:pStyle w:val="berschrift2"/>
       <w:suff w:val="space"/>
       <w:lvlText w:val="%1.%2."/>
       <w:lvlJc w:val="left"/>
@@ -4488,7 +4653,7 @@
     <w:lvl w:ilvl="2">
       <w:start w:val="1"/>
       <w:numFmt w:val="decimal"/>
-      <w:pStyle w:val="Titre3"/>
+      <w:pStyle w:val="berschrift3"/>
       <w:suff w:val="space"/>
       <w:lvlText w:val="%1.%2.%3."/>
       <w:lvlJc w:val="left"/>
@@ -4502,7 +4667,7 @@
     <w:lvl w:ilvl="3">
       <w:start w:val="1"/>
       <w:numFmt w:val="decimal"/>
-      <w:pStyle w:val="Titre4"/>
+      <w:pStyle w:val="berschrift4"/>
       <w:suff w:val="space"/>
       <w:lvlText w:val="%1.%2.%3.%4."/>
       <w:lvlJc w:val="left"/>
@@ -5962,7 +6127,7 @@
     <w:lsdException w:name="Bibliography" w:uiPriority="37"/>
     <w:lsdException w:name="TOC Heading" w:uiPriority="39" w:qFormat="1"/>
   </w:latentStyles>
-  <w:style w:type="paragraph" w:default="1" w:styleId="Normal">
+  <w:style w:type="paragraph" w:default="1" w:styleId="Standard">
     <w:name w:val="Normal"/>
     <w:qFormat/>
     <w:rsid w:val="00367C27"/>
@@ -5975,11 +6140,11 @@
       <w:lang w:val="en-GB"/>
     </w:rPr>
   </w:style>
-  <w:style w:type="paragraph" w:styleId="Titre1">
+  <w:style w:type="paragraph" w:styleId="berschrift1">
     <w:name w:val="heading 1"/>
-    <w:basedOn w:val="Normal"/>
-    <w:next w:val="Normal"/>
-    <w:link w:val="Titre1Car"/>
+    <w:basedOn w:val="Standard"/>
+    <w:next w:val="Standard"/>
+    <w:link w:val="berschrift1Zchn"/>
     <w:uiPriority w:val="9"/>
     <w:qFormat/>
     <w:rsid w:val="00F45009"/>
@@ -6002,11 +6167,11 @@
       <w:lang w:val="en-US"/>
     </w:rPr>
   </w:style>
-  <w:style w:type="paragraph" w:styleId="Titre2">
+  <w:style w:type="paragraph" w:styleId="berschrift2">
     <w:name w:val="heading 2"/>
-    <w:basedOn w:val="Normal"/>
-    <w:next w:val="Normal"/>
-    <w:link w:val="Titre2Car"/>
+    <w:basedOn w:val="Standard"/>
+    <w:next w:val="Standard"/>
+    <w:link w:val="berschrift2Zchn"/>
     <w:uiPriority w:val="9"/>
     <w:unhideWhenUsed/>
     <w:qFormat/>
@@ -6030,11 +6195,11 @@
       <w:szCs w:val="26"/>
     </w:rPr>
   </w:style>
-  <w:style w:type="paragraph" w:styleId="Titre3">
+  <w:style w:type="paragraph" w:styleId="berschrift3">
     <w:name w:val="heading 3"/>
-    <w:basedOn w:val="Normal"/>
-    <w:next w:val="Normal"/>
-    <w:link w:val="Titre3Car"/>
+    <w:basedOn w:val="Standard"/>
+    <w:next w:val="Standard"/>
+    <w:link w:val="berschrift3Zchn"/>
     <w:uiPriority w:val="9"/>
     <w:unhideWhenUsed/>
     <w:qFormat/>
@@ -6056,11 +6221,11 @@
       <w:color w:val="595959" w:themeColor="text1" w:themeTint="A6"/>
     </w:rPr>
   </w:style>
-  <w:style w:type="paragraph" w:styleId="Titre4">
+  <w:style w:type="paragraph" w:styleId="berschrift4">
     <w:name w:val="heading 4"/>
-    <w:basedOn w:val="Normal"/>
-    <w:next w:val="Normal"/>
-    <w:link w:val="Titre4Car"/>
+    <w:basedOn w:val="Standard"/>
+    <w:next w:val="Standard"/>
+    <w:link w:val="berschrift4Zchn"/>
     <w:uiPriority w:val="9"/>
     <w:unhideWhenUsed/>
     <w:qFormat/>
@@ -6084,12 +6249,13 @@
       <w:color w:val="595959" w:themeColor="text1" w:themeTint="A6"/>
     </w:rPr>
   </w:style>
-  <w:style w:type="character" w:default="1" w:styleId="Policepardfaut">
+  <w:style w:type="character" w:default="1" w:styleId="Absatz-Standardschriftart">
     <w:name w:val="Default Paragraph Font"/>
     <w:uiPriority w:val="1"/>
+    <w:semiHidden/>
     <w:unhideWhenUsed/>
   </w:style>
-  <w:style w:type="table" w:default="1" w:styleId="TableauNormal">
+  <w:style w:type="table" w:default="1" w:styleId="NormaleTabelle">
     <w:name w:val="Normal Table"/>
     <w:uiPriority w:val="99"/>
     <w:semiHidden/>
@@ -6104,15 +6270,15 @@
       </w:tblCellMar>
     </w:tblPr>
   </w:style>
-  <w:style w:type="numbering" w:default="1" w:styleId="Aucuneliste">
+  <w:style w:type="numbering" w:default="1" w:styleId="KeineListe">
     <w:name w:val="No List"/>
     <w:uiPriority w:val="99"/>
     <w:semiHidden/>
     <w:unhideWhenUsed/>
   </w:style>
-  <w:style w:type="paragraph" w:styleId="Sansinterligne">
+  <w:style w:type="paragraph" w:styleId="KeinLeerraum">
     <w:name w:val="No Spacing"/>
-    <w:link w:val="SansinterligneCar"/>
+    <w:link w:val="KeinLeerraumZchn"/>
     <w:uiPriority w:val="1"/>
     <w:qFormat/>
     <w:rsid w:val="00C8489D"/>
@@ -6124,10 +6290,10 @@
       <w:lang w:eastAsia="fr-FR"/>
     </w:rPr>
   </w:style>
-  <w:style w:type="character" w:customStyle="1" w:styleId="SansinterligneCar">
-    <w:name w:val="Sans interligne Car"/>
-    <w:basedOn w:val="Policepardfaut"/>
-    <w:link w:val="Sansinterligne"/>
+  <w:style w:type="character" w:customStyle="1" w:styleId="KeinLeerraumZchn">
+    <w:name w:val="Kein Leerraum Zchn"/>
+    <w:basedOn w:val="Absatz-Standardschriftart"/>
+    <w:link w:val="KeinLeerraum"/>
     <w:uiPriority w:val="1"/>
     <w:rsid w:val="00C8489D"/>
     <w:rPr>
@@ -6135,10 +6301,10 @@
       <w:lang w:eastAsia="fr-FR"/>
     </w:rPr>
   </w:style>
-  <w:style w:type="paragraph" w:styleId="Textedebulles">
+  <w:style w:type="paragraph" w:styleId="Sprechblasentext">
     <w:name w:val="Balloon Text"/>
-    <w:basedOn w:val="Normal"/>
-    <w:link w:val="TextedebullesCar"/>
+    <w:basedOn w:val="Standard"/>
+    <w:link w:val="SprechblasentextZchn"/>
     <w:uiPriority w:val="99"/>
     <w:semiHidden/>
     <w:unhideWhenUsed/>
@@ -6152,10 +6318,10 @@
       <w:szCs w:val="16"/>
     </w:rPr>
   </w:style>
-  <w:style w:type="character" w:customStyle="1" w:styleId="TextedebullesCar">
-    <w:name w:val="Texte de bulles Car"/>
-    <w:basedOn w:val="Policepardfaut"/>
-    <w:link w:val="Textedebulles"/>
+  <w:style w:type="character" w:customStyle="1" w:styleId="SprechblasentextZchn">
+    <w:name w:val="Sprechblasentext Zchn"/>
+    <w:basedOn w:val="Absatz-Standardschriftart"/>
+    <w:link w:val="Sprechblasentext"/>
     <w:uiPriority w:val="99"/>
     <w:semiHidden/>
     <w:rsid w:val="00D0711E"/>
@@ -6165,10 +6331,10 @@
       <w:szCs w:val="16"/>
     </w:rPr>
   </w:style>
-  <w:style w:type="character" w:customStyle="1" w:styleId="Titre1Car">
-    <w:name w:val="Titre 1 Car"/>
-    <w:basedOn w:val="Policepardfaut"/>
-    <w:link w:val="Titre1"/>
+  <w:style w:type="character" w:customStyle="1" w:styleId="berschrift1Zchn">
+    <w:name w:val="Überschrift 1 Zchn"/>
+    <w:basedOn w:val="Absatz-Standardschriftart"/>
+    <w:link w:val="berschrift1"/>
     <w:uiPriority w:val="9"/>
     <w:rsid w:val="00F45009"/>
     <w:rPr>
@@ -6181,10 +6347,10 @@
       <w:lang w:val="en-US"/>
     </w:rPr>
   </w:style>
-  <w:style w:type="paragraph" w:styleId="En-ttedetabledesmatires">
+  <w:style w:type="paragraph" w:styleId="Inhaltsverzeichnisberschrift">
     <w:name w:val="TOC Heading"/>
-    <w:basedOn w:val="Titre1"/>
-    <w:next w:val="Normal"/>
+    <w:basedOn w:val="berschrift1"/>
+    <w:next w:val="Standard"/>
     <w:uiPriority w:val="39"/>
     <w:unhideWhenUsed/>
     <w:qFormat/>
@@ -6196,10 +6362,10 @@
       <w:lang w:eastAsia="fr-FR"/>
     </w:rPr>
   </w:style>
-  <w:style w:type="paragraph" w:styleId="TM2">
+  <w:style w:type="paragraph" w:styleId="Verzeichnis2">
     <w:name w:val="toc 2"/>
-    <w:basedOn w:val="Normal"/>
-    <w:next w:val="Normal"/>
+    <w:basedOn w:val="Standard"/>
+    <w:next w:val="Standard"/>
     <w:autoRedefine/>
     <w:uiPriority w:val="39"/>
     <w:unhideWhenUsed/>
@@ -6214,10 +6380,10 @@
       <w:lang w:eastAsia="fr-FR"/>
     </w:rPr>
   </w:style>
-  <w:style w:type="paragraph" w:styleId="TM1">
+  <w:style w:type="paragraph" w:styleId="Verzeichnis1">
     <w:name w:val="toc 1"/>
-    <w:basedOn w:val="Normal"/>
-    <w:next w:val="Normal"/>
+    <w:basedOn w:val="Standard"/>
+    <w:next w:val="Standard"/>
     <w:autoRedefine/>
     <w:uiPriority w:val="39"/>
     <w:unhideWhenUsed/>
@@ -6235,10 +6401,10 @@
       <w:lang w:eastAsia="fr-FR"/>
     </w:rPr>
   </w:style>
-  <w:style w:type="paragraph" w:styleId="TM3">
+  <w:style w:type="paragraph" w:styleId="Verzeichnis3">
     <w:name w:val="toc 3"/>
-    <w:basedOn w:val="Normal"/>
-    <w:next w:val="Normal"/>
+    <w:basedOn w:val="Standard"/>
+    <w:next w:val="Standard"/>
     <w:autoRedefine/>
     <w:uiPriority w:val="39"/>
     <w:unhideWhenUsed/>
@@ -6253,10 +6419,10 @@
       <w:lang w:eastAsia="fr-FR"/>
     </w:rPr>
   </w:style>
-  <w:style w:type="character" w:customStyle="1" w:styleId="Titre2Car">
-    <w:name w:val="Titre 2 Car"/>
-    <w:basedOn w:val="Policepardfaut"/>
-    <w:link w:val="Titre2"/>
+  <w:style w:type="character" w:customStyle="1" w:styleId="berschrift2Zchn">
+    <w:name w:val="Überschrift 2 Zchn"/>
+    <w:basedOn w:val="Absatz-Standardschriftart"/>
+    <w:link w:val="berschrift2"/>
     <w:uiPriority w:val="9"/>
     <w:rsid w:val="00F45009"/>
     <w:rPr>
@@ -6268,10 +6434,10 @@
       <w:szCs w:val="26"/>
     </w:rPr>
   </w:style>
-  <w:style w:type="character" w:customStyle="1" w:styleId="Titre3Car">
-    <w:name w:val="Titre 3 Car"/>
-    <w:basedOn w:val="Policepardfaut"/>
-    <w:link w:val="Titre3"/>
+  <w:style w:type="character" w:customStyle="1" w:styleId="berschrift3Zchn">
+    <w:name w:val="Überschrift 3 Zchn"/>
+    <w:basedOn w:val="Absatz-Standardschriftart"/>
+    <w:link w:val="berschrift3"/>
     <w:uiPriority w:val="9"/>
     <w:rsid w:val="00F45009"/>
     <w:rPr>
@@ -6281,9 +6447,9 @@
       <w:color w:val="595959" w:themeColor="text1" w:themeTint="A6"/>
     </w:rPr>
   </w:style>
-  <w:style w:type="character" w:styleId="Lienhypertexte">
+  <w:style w:type="character" w:styleId="Hyperlink">
     <w:name w:val="Hyperlink"/>
-    <w:basedOn w:val="Policepardfaut"/>
+    <w:basedOn w:val="Absatz-Standardschriftart"/>
     <w:uiPriority w:val="99"/>
     <w:unhideWhenUsed/>
     <w:rsid w:val="00E402F5"/>
@@ -6309,11 +6475,11 @@
       <w:lang w:val="en-US"/>
     </w:rPr>
   </w:style>
-  <w:style w:type="paragraph" w:styleId="Titre">
+  <w:style w:type="paragraph" w:styleId="Titel">
     <w:name w:val="Title"/>
-    <w:basedOn w:val="Normal"/>
-    <w:next w:val="Normal"/>
-    <w:link w:val="TitreCar"/>
+    <w:basedOn w:val="Standard"/>
+    <w:next w:val="Standard"/>
+    <w:link w:val="TitelZchn"/>
     <w:uiPriority w:val="10"/>
     <w:qFormat/>
     <w:rsid w:val="008E2A58"/>
@@ -6335,7 +6501,7 @@
   </w:style>
   <w:style w:type="character" w:customStyle="1" w:styleId="Style1Car">
     <w:name w:val="Style1 Car"/>
-    <w:basedOn w:val="Titre1Car"/>
+    <w:basedOn w:val="berschrift1Zchn"/>
     <w:link w:val="Style1"/>
     <w:rsid w:val="00F45009"/>
     <w:rPr>
@@ -6348,10 +6514,10 @@
       <w:lang w:val="en-US"/>
     </w:rPr>
   </w:style>
-  <w:style w:type="character" w:customStyle="1" w:styleId="TitreCar">
-    <w:name w:val="Titre Car"/>
-    <w:basedOn w:val="Policepardfaut"/>
-    <w:link w:val="Titre"/>
+  <w:style w:type="character" w:customStyle="1" w:styleId="TitelZchn">
+    <w:name w:val="Titel Zchn"/>
+    <w:basedOn w:val="Absatz-Standardschriftart"/>
+    <w:link w:val="Titel"/>
     <w:uiPriority w:val="10"/>
     <w:rsid w:val="008E2A58"/>
     <w:rPr>
@@ -6365,14 +6531,14 @@
   </w:style>
   <w:style w:type="paragraph" w:customStyle="1" w:styleId="Tableofcontents">
     <w:name w:val="Table of contents"/>
-    <w:basedOn w:val="Titre"/>
+    <w:basedOn w:val="Titel"/>
     <w:link w:val="TableofcontentsCar"/>
     <w:rsid w:val="00F45009"/>
   </w:style>
-  <w:style w:type="character" w:customStyle="1" w:styleId="Titre4Car">
-    <w:name w:val="Titre 4 Car"/>
-    <w:basedOn w:val="Policepardfaut"/>
-    <w:link w:val="Titre4"/>
+  <w:style w:type="character" w:customStyle="1" w:styleId="berschrift4Zchn">
+    <w:name w:val="Überschrift 4 Zchn"/>
+    <w:basedOn w:val="Absatz-Standardschriftart"/>
+    <w:link w:val="berschrift4"/>
     <w:uiPriority w:val="9"/>
     <w:rsid w:val="00F45009"/>
     <w:rPr>
@@ -6386,7 +6552,7 @@
   </w:style>
   <w:style w:type="character" w:customStyle="1" w:styleId="TableofcontentsCar">
     <w:name w:val="Table of contents Car"/>
-    <w:basedOn w:val="TitreCar"/>
+    <w:basedOn w:val="TitelZchn"/>
     <w:link w:val="Tableofcontents"/>
     <w:rsid w:val="00F45009"/>
     <w:rPr>
@@ -6398,10 +6564,10 @@
       <w:szCs w:val="52"/>
     </w:rPr>
   </w:style>
-  <w:style w:type="paragraph" w:styleId="En-tte">
+  <w:style w:type="paragraph" w:styleId="Kopfzeile">
     <w:name w:val="header"/>
-    <w:basedOn w:val="Normal"/>
-    <w:link w:val="En-tteCar"/>
+    <w:basedOn w:val="Standard"/>
+    <w:link w:val="KopfzeileZchn"/>
     <w:uiPriority w:val="99"/>
     <w:unhideWhenUsed/>
     <w:rsid w:val="00BF1B70"/>
@@ -6413,10 +6579,10 @@
       <w:spacing w:after="0" w:line="240" w:lineRule="auto"/>
     </w:pPr>
   </w:style>
-  <w:style w:type="character" w:customStyle="1" w:styleId="En-tteCar">
-    <w:name w:val="En-tête Car"/>
-    <w:basedOn w:val="Policepardfaut"/>
-    <w:link w:val="En-tte"/>
+  <w:style w:type="character" w:customStyle="1" w:styleId="KopfzeileZchn">
+    <w:name w:val="Kopfzeile Zchn"/>
+    <w:basedOn w:val="Absatz-Standardschriftart"/>
+    <w:link w:val="Kopfzeile"/>
     <w:uiPriority w:val="99"/>
     <w:rsid w:val="00BF1B70"/>
     <w:rPr>
@@ -6424,10 +6590,10 @@
       <w:lang w:val="en-GB"/>
     </w:rPr>
   </w:style>
-  <w:style w:type="paragraph" w:styleId="Pieddepage">
+  <w:style w:type="paragraph" w:styleId="Fuzeile">
     <w:name w:val="footer"/>
-    <w:basedOn w:val="Normal"/>
-    <w:link w:val="PieddepageCar"/>
+    <w:basedOn w:val="Standard"/>
+    <w:link w:val="FuzeileZchn"/>
     <w:uiPriority w:val="99"/>
     <w:unhideWhenUsed/>
     <w:rsid w:val="00BF1B70"/>
@@ -6439,10 +6605,10 @@
       <w:spacing w:after="0" w:line="240" w:lineRule="auto"/>
     </w:pPr>
   </w:style>
-  <w:style w:type="character" w:customStyle="1" w:styleId="PieddepageCar">
-    <w:name w:val="Pied de page Car"/>
-    <w:basedOn w:val="Policepardfaut"/>
-    <w:link w:val="Pieddepage"/>
+  <w:style w:type="character" w:customStyle="1" w:styleId="FuzeileZchn">
+    <w:name w:val="Fußzeile Zchn"/>
+    <w:basedOn w:val="Absatz-Standardschriftart"/>
+    <w:link w:val="Fuzeile"/>
     <w:uiPriority w:val="99"/>
     <w:rsid w:val="00BF1B70"/>
     <w:rPr>
@@ -6450,10 +6616,10 @@
       <w:lang w:val="en-GB"/>
     </w:rPr>
   </w:style>
-  <w:style w:type="paragraph" w:styleId="Lgende">
+  <w:style w:type="paragraph" w:styleId="Beschriftung">
     <w:name w:val="caption"/>
-    <w:basedOn w:val="Normal"/>
-    <w:next w:val="Normal"/>
+    <w:basedOn w:val="Standard"/>
+    <w:next w:val="Standard"/>
     <w:uiPriority w:val="35"/>
     <w:unhideWhenUsed/>
     <w:qFormat/>
@@ -6469,9 +6635,9 @@
       <w:szCs w:val="18"/>
     </w:rPr>
   </w:style>
-  <w:style w:type="paragraph" w:styleId="Paragraphedeliste">
+  <w:style w:type="paragraph" w:styleId="Listenabsatz">
     <w:name w:val="List Paragraph"/>
-    <w:basedOn w:val="Normal"/>
+    <w:basedOn w:val="Standard"/>
     <w:uiPriority w:val="34"/>
     <w:qFormat/>
     <w:rsid w:val="00791B97"/>
@@ -6480,9 +6646,9 @@
       <w:contextualSpacing/>
     </w:pPr>
   </w:style>
-  <w:style w:type="table" w:styleId="Grilledutableau">
+  <w:style w:type="table" w:styleId="Tabellenraster">
     <w:name w:val="Table Grid"/>
-    <w:basedOn w:val="TableauNormal"/>
+    <w:basedOn w:val="NormaleTabelle"/>
     <w:uiPriority w:val="59"/>
     <w:rsid w:val="00335767"/>
     <w:pPr>
@@ -6506,9 +6672,9 @@
       </w:tblCellMar>
     </w:tblPr>
   </w:style>
-  <w:style w:type="character" w:styleId="Lienhypertextesuivivisit">
+  <w:style w:type="character" w:styleId="BesuchterHyperlink">
     <w:name w:val="FollowedHyperlink"/>
-    <w:basedOn w:val="Policepardfaut"/>
+    <w:basedOn w:val="Absatz-Standardschriftart"/>
     <w:uiPriority w:val="99"/>
     <w:semiHidden/>
     <w:unhideWhenUsed/>
@@ -6520,7 +6686,7 @@
   </w:style>
   <w:style w:type="paragraph" w:customStyle="1" w:styleId="TableContents">
     <w:name w:val="Table Contents"/>
-    <w:basedOn w:val="Normal"/>
+    <w:basedOn w:val="Standard"/>
     <w:rsid w:val="00141852"/>
     <w:pPr>
       <w:widowControl w:val="0"/>
@@ -6540,9 +6706,9 @@
       <w:lang w:val="de-DE" w:eastAsia="zh-CN" w:bidi="hi-IN"/>
     </w:rPr>
   </w:style>
-  <w:style w:type="table" w:styleId="Listeclaire">
+  <w:style w:type="table" w:styleId="HelleListe">
     <w:name w:val="Light List"/>
-    <w:basedOn w:val="TableauNormal"/>
+    <w:basedOn w:val="NormaleTabelle"/>
     <w:uiPriority w:val="61"/>
     <w:rsid w:val="002F45AE"/>
     <w:pPr>
@@ -6791,7 +6957,7 @@
     <w:lsdException w:name="Bibliography" w:uiPriority="37"/>
     <w:lsdException w:name="TOC Heading" w:uiPriority="39" w:qFormat="1"/>
   </w:latentStyles>
-  <w:style w:type="paragraph" w:default="1" w:styleId="Normal">
+  <w:style w:type="paragraph" w:default="1" w:styleId="Standard">
     <w:name w:val="Normal"/>
     <w:qFormat/>
     <w:rsid w:val="00367C27"/>
@@ -6804,11 +6970,11 @@
       <w:lang w:val="en-GB"/>
     </w:rPr>
   </w:style>
-  <w:style w:type="paragraph" w:styleId="Titre1">
+  <w:style w:type="paragraph" w:styleId="berschrift1">
     <w:name w:val="heading 1"/>
-    <w:basedOn w:val="Normal"/>
-    <w:next w:val="Normal"/>
-    <w:link w:val="Titre1Car"/>
+    <w:basedOn w:val="Standard"/>
+    <w:next w:val="Standard"/>
+    <w:link w:val="berschrift1Zchn"/>
     <w:uiPriority w:val="9"/>
     <w:qFormat/>
     <w:rsid w:val="00F45009"/>
@@ -6831,11 +6997,11 @@
       <w:lang w:val="en-US"/>
     </w:rPr>
   </w:style>
-  <w:style w:type="paragraph" w:styleId="Titre2">
+  <w:style w:type="paragraph" w:styleId="berschrift2">
     <w:name w:val="heading 2"/>
-    <w:basedOn w:val="Normal"/>
-    <w:next w:val="Normal"/>
-    <w:link w:val="Titre2Car"/>
+    <w:basedOn w:val="Standard"/>
+    <w:next w:val="Standard"/>
+    <w:link w:val="berschrift2Zchn"/>
     <w:uiPriority w:val="9"/>
     <w:unhideWhenUsed/>
     <w:qFormat/>
@@ -6859,11 +7025,11 @@
       <w:szCs w:val="26"/>
     </w:rPr>
   </w:style>
-  <w:style w:type="paragraph" w:styleId="Titre3">
+  <w:style w:type="paragraph" w:styleId="berschrift3">
     <w:name w:val="heading 3"/>
-    <w:basedOn w:val="Normal"/>
-    <w:next w:val="Normal"/>
-    <w:link w:val="Titre3Car"/>
+    <w:basedOn w:val="Standard"/>
+    <w:next w:val="Standard"/>
+    <w:link w:val="berschrift3Zchn"/>
     <w:uiPriority w:val="9"/>
     <w:unhideWhenUsed/>
     <w:qFormat/>
@@ -6885,11 +7051,11 @@
       <w:color w:val="595959" w:themeColor="text1" w:themeTint="A6"/>
     </w:rPr>
   </w:style>
-  <w:style w:type="paragraph" w:styleId="Titre4">
+  <w:style w:type="paragraph" w:styleId="berschrift4">
     <w:name w:val="heading 4"/>
-    <w:basedOn w:val="Normal"/>
-    <w:next w:val="Normal"/>
-    <w:link w:val="Titre4Car"/>
+    <w:basedOn w:val="Standard"/>
+    <w:next w:val="Standard"/>
+    <w:link w:val="berschrift4Zchn"/>
     <w:uiPriority w:val="9"/>
     <w:unhideWhenUsed/>
     <w:qFormat/>
@@ -6913,12 +7079,13 @@
       <w:color w:val="595959" w:themeColor="text1" w:themeTint="A6"/>
     </w:rPr>
   </w:style>
-  <w:style w:type="character" w:default="1" w:styleId="Policepardfaut">
+  <w:style w:type="character" w:default="1" w:styleId="Absatz-Standardschriftart">
     <w:name w:val="Default Paragraph Font"/>
     <w:uiPriority w:val="1"/>
+    <w:semiHidden/>
     <w:unhideWhenUsed/>
   </w:style>
-  <w:style w:type="table" w:default="1" w:styleId="TableauNormal">
+  <w:style w:type="table" w:default="1" w:styleId="NormaleTabelle">
     <w:name w:val="Normal Table"/>
     <w:uiPriority w:val="99"/>
     <w:semiHidden/>
@@ -6933,15 +7100,15 @@
       </w:tblCellMar>
     </w:tblPr>
   </w:style>
-  <w:style w:type="numbering" w:default="1" w:styleId="Aucuneliste">
+  <w:style w:type="numbering" w:default="1" w:styleId="KeineListe">
     <w:name w:val="No List"/>
     <w:uiPriority w:val="99"/>
     <w:semiHidden/>
     <w:unhideWhenUsed/>
   </w:style>
-  <w:style w:type="paragraph" w:styleId="Sansinterligne">
+  <w:style w:type="paragraph" w:styleId="KeinLeerraum">
     <w:name w:val="No Spacing"/>
-    <w:link w:val="SansinterligneCar"/>
+    <w:link w:val="KeinLeerraumZchn"/>
     <w:uiPriority w:val="1"/>
     <w:qFormat/>
     <w:rsid w:val="00C8489D"/>
@@ -6953,10 +7120,10 @@
       <w:lang w:eastAsia="fr-FR"/>
     </w:rPr>
   </w:style>
-  <w:style w:type="character" w:customStyle="1" w:styleId="SansinterligneCar">
-    <w:name w:val="Sans interligne Car"/>
-    <w:basedOn w:val="Policepardfaut"/>
-    <w:link w:val="Sansinterligne"/>
+  <w:style w:type="character" w:customStyle="1" w:styleId="KeinLeerraumZchn">
+    <w:name w:val="Kein Leerraum Zchn"/>
+    <w:basedOn w:val="Absatz-Standardschriftart"/>
+    <w:link w:val="KeinLeerraum"/>
     <w:uiPriority w:val="1"/>
     <w:rsid w:val="00C8489D"/>
     <w:rPr>
@@ -6964,10 +7131,10 @@
       <w:lang w:eastAsia="fr-FR"/>
     </w:rPr>
   </w:style>
-  <w:style w:type="paragraph" w:styleId="Textedebulles">
+  <w:style w:type="paragraph" w:styleId="Sprechblasentext">
     <w:name w:val="Balloon Text"/>
-    <w:basedOn w:val="Normal"/>
-    <w:link w:val="TextedebullesCar"/>
+    <w:basedOn w:val="Standard"/>
+    <w:link w:val="SprechblasentextZchn"/>
     <w:uiPriority w:val="99"/>
     <w:semiHidden/>
     <w:unhideWhenUsed/>
@@ -6981,10 +7148,10 @@
       <w:szCs w:val="16"/>
     </w:rPr>
   </w:style>
-  <w:style w:type="character" w:customStyle="1" w:styleId="TextedebullesCar">
-    <w:name w:val="Texte de bulles Car"/>
-    <w:basedOn w:val="Policepardfaut"/>
-    <w:link w:val="Textedebulles"/>
+  <w:style w:type="character" w:customStyle="1" w:styleId="SprechblasentextZchn">
+    <w:name w:val="Sprechblasentext Zchn"/>
+    <w:basedOn w:val="Absatz-Standardschriftart"/>
+    <w:link w:val="Sprechblasentext"/>
     <w:uiPriority w:val="99"/>
     <w:semiHidden/>
     <w:rsid w:val="00D0711E"/>
@@ -6994,10 +7161,10 @@
       <w:szCs w:val="16"/>
     </w:rPr>
   </w:style>
-  <w:style w:type="character" w:customStyle="1" w:styleId="Titre1Car">
-    <w:name w:val="Titre 1 Car"/>
-    <w:basedOn w:val="Policepardfaut"/>
-    <w:link w:val="Titre1"/>
+  <w:style w:type="character" w:customStyle="1" w:styleId="berschrift1Zchn">
+    <w:name w:val="Überschrift 1 Zchn"/>
+    <w:basedOn w:val="Absatz-Standardschriftart"/>
+    <w:link w:val="berschrift1"/>
     <w:uiPriority w:val="9"/>
     <w:rsid w:val="00F45009"/>
     <w:rPr>
@@ -7010,10 +7177,10 @@
       <w:lang w:val="en-US"/>
     </w:rPr>
   </w:style>
-  <w:style w:type="paragraph" w:styleId="En-ttedetabledesmatires">
+  <w:style w:type="paragraph" w:styleId="Inhaltsverzeichnisberschrift">
     <w:name w:val="TOC Heading"/>
-    <w:basedOn w:val="Titre1"/>
-    <w:next w:val="Normal"/>
+    <w:basedOn w:val="berschrift1"/>
+    <w:next w:val="Standard"/>
     <w:uiPriority w:val="39"/>
     <w:unhideWhenUsed/>
     <w:qFormat/>
@@ -7025,10 +7192,10 @@
       <w:lang w:eastAsia="fr-FR"/>
     </w:rPr>
   </w:style>
-  <w:style w:type="paragraph" w:styleId="TM2">
+  <w:style w:type="paragraph" w:styleId="Verzeichnis2">
     <w:name w:val="toc 2"/>
-    <w:basedOn w:val="Normal"/>
-    <w:next w:val="Normal"/>
+    <w:basedOn w:val="Standard"/>
+    <w:next w:val="Standard"/>
     <w:autoRedefine/>
     <w:uiPriority w:val="39"/>
     <w:unhideWhenUsed/>
@@ -7043,10 +7210,10 @@
       <w:lang w:eastAsia="fr-FR"/>
     </w:rPr>
   </w:style>
-  <w:style w:type="paragraph" w:styleId="TM1">
+  <w:style w:type="paragraph" w:styleId="Verzeichnis1">
     <w:name w:val="toc 1"/>
-    <w:basedOn w:val="Normal"/>
-    <w:next w:val="Normal"/>
+    <w:basedOn w:val="Standard"/>
+    <w:next w:val="Standard"/>
     <w:autoRedefine/>
     <w:uiPriority w:val="39"/>
     <w:unhideWhenUsed/>
@@ -7064,10 +7231,10 @@
       <w:lang w:eastAsia="fr-FR"/>
     </w:rPr>
   </w:style>
-  <w:style w:type="paragraph" w:styleId="TM3">
+  <w:style w:type="paragraph" w:styleId="Verzeichnis3">
     <w:name w:val="toc 3"/>
-    <w:basedOn w:val="Normal"/>
-    <w:next w:val="Normal"/>
+    <w:basedOn w:val="Standard"/>
+    <w:next w:val="Standard"/>
     <w:autoRedefine/>
     <w:uiPriority w:val="39"/>
     <w:unhideWhenUsed/>
@@ -7082,10 +7249,10 @@
       <w:lang w:eastAsia="fr-FR"/>
     </w:rPr>
   </w:style>
-  <w:style w:type="character" w:customStyle="1" w:styleId="Titre2Car">
-    <w:name w:val="Titre 2 Car"/>
-    <w:basedOn w:val="Policepardfaut"/>
-    <w:link w:val="Titre2"/>
+  <w:style w:type="character" w:customStyle="1" w:styleId="berschrift2Zchn">
+    <w:name w:val="Überschrift 2 Zchn"/>
+    <w:basedOn w:val="Absatz-Standardschriftart"/>
+    <w:link w:val="berschrift2"/>
     <w:uiPriority w:val="9"/>
     <w:rsid w:val="00F45009"/>
     <w:rPr>
@@ -7097,10 +7264,10 @@
       <w:szCs w:val="26"/>
     </w:rPr>
   </w:style>
-  <w:style w:type="character" w:customStyle="1" w:styleId="Titre3Car">
-    <w:name w:val="Titre 3 Car"/>
-    <w:basedOn w:val="Policepardfaut"/>
-    <w:link w:val="Titre3"/>
+  <w:style w:type="character" w:customStyle="1" w:styleId="berschrift3Zchn">
+    <w:name w:val="Überschrift 3 Zchn"/>
+    <w:basedOn w:val="Absatz-Standardschriftart"/>
+    <w:link w:val="berschrift3"/>
     <w:uiPriority w:val="9"/>
     <w:rsid w:val="00F45009"/>
     <w:rPr>
@@ -7110,9 +7277,9 @@
       <w:color w:val="595959" w:themeColor="text1" w:themeTint="A6"/>
     </w:rPr>
   </w:style>
-  <w:style w:type="character" w:styleId="Lienhypertexte">
+  <w:style w:type="character" w:styleId="Hyperlink">
     <w:name w:val="Hyperlink"/>
-    <w:basedOn w:val="Policepardfaut"/>
+    <w:basedOn w:val="Absatz-Standardschriftart"/>
     <w:uiPriority w:val="99"/>
     <w:unhideWhenUsed/>
     <w:rsid w:val="00E402F5"/>
@@ -7138,11 +7305,11 @@
       <w:lang w:val="en-US"/>
     </w:rPr>
   </w:style>
-  <w:style w:type="paragraph" w:styleId="Titre">
+  <w:style w:type="paragraph" w:styleId="Titel">
     <w:name w:val="Title"/>
-    <w:basedOn w:val="Normal"/>
-    <w:next w:val="Normal"/>
-    <w:link w:val="TitreCar"/>
+    <w:basedOn w:val="Standard"/>
+    <w:next w:val="Standard"/>
+    <w:link w:val="TitelZchn"/>
     <w:uiPriority w:val="10"/>
     <w:qFormat/>
     <w:rsid w:val="008E2A58"/>
@@ -7164,7 +7331,7 @@
   </w:style>
   <w:style w:type="character" w:customStyle="1" w:styleId="Style1Car">
     <w:name w:val="Style1 Car"/>
-    <w:basedOn w:val="Titre1Car"/>
+    <w:basedOn w:val="berschrift1Zchn"/>
     <w:link w:val="Style1"/>
     <w:rsid w:val="00F45009"/>
     <w:rPr>
@@ -7177,10 +7344,10 @@
       <w:lang w:val="en-US"/>
     </w:rPr>
   </w:style>
-  <w:style w:type="character" w:customStyle="1" w:styleId="TitreCar">
-    <w:name w:val="Titre Car"/>
-    <w:basedOn w:val="Policepardfaut"/>
-    <w:link w:val="Titre"/>
+  <w:style w:type="character" w:customStyle="1" w:styleId="TitelZchn">
+    <w:name w:val="Titel Zchn"/>
+    <w:basedOn w:val="Absatz-Standardschriftart"/>
+    <w:link w:val="Titel"/>
     <w:uiPriority w:val="10"/>
     <w:rsid w:val="008E2A58"/>
     <w:rPr>
@@ -7194,14 +7361,14 @@
   </w:style>
   <w:style w:type="paragraph" w:customStyle="1" w:styleId="Tableofcontents">
     <w:name w:val="Table of contents"/>
-    <w:basedOn w:val="Titre"/>
+    <w:basedOn w:val="Titel"/>
     <w:link w:val="TableofcontentsCar"/>
     <w:rsid w:val="00F45009"/>
   </w:style>
-  <w:style w:type="character" w:customStyle="1" w:styleId="Titre4Car">
-    <w:name w:val="Titre 4 Car"/>
-    <w:basedOn w:val="Policepardfaut"/>
-    <w:link w:val="Titre4"/>
+  <w:style w:type="character" w:customStyle="1" w:styleId="berschrift4Zchn">
+    <w:name w:val="Überschrift 4 Zchn"/>
+    <w:basedOn w:val="Absatz-Standardschriftart"/>
+    <w:link w:val="berschrift4"/>
     <w:uiPriority w:val="9"/>
     <w:rsid w:val="00F45009"/>
     <w:rPr>
@@ -7215,7 +7382,7 @@
   </w:style>
   <w:style w:type="character" w:customStyle="1" w:styleId="TableofcontentsCar">
     <w:name w:val="Table of contents Car"/>
-    <w:basedOn w:val="TitreCar"/>
+    <w:basedOn w:val="TitelZchn"/>
     <w:link w:val="Tableofcontents"/>
     <w:rsid w:val="00F45009"/>
     <w:rPr>
@@ -7227,10 +7394,10 @@
       <w:szCs w:val="52"/>
     </w:rPr>
   </w:style>
-  <w:style w:type="paragraph" w:styleId="En-tte">
+  <w:style w:type="paragraph" w:styleId="Kopfzeile">
     <w:name w:val="header"/>
-    <w:basedOn w:val="Normal"/>
-    <w:link w:val="En-tteCar"/>
+    <w:basedOn w:val="Standard"/>
+    <w:link w:val="KopfzeileZchn"/>
     <w:uiPriority w:val="99"/>
     <w:unhideWhenUsed/>
     <w:rsid w:val="00BF1B70"/>
@@ -7242,10 +7409,10 @@
       <w:spacing w:after="0" w:line="240" w:lineRule="auto"/>
     </w:pPr>
   </w:style>
-  <w:style w:type="character" w:customStyle="1" w:styleId="En-tteCar">
-    <w:name w:val="En-tête Car"/>
-    <w:basedOn w:val="Policepardfaut"/>
-    <w:link w:val="En-tte"/>
+  <w:style w:type="character" w:customStyle="1" w:styleId="KopfzeileZchn">
+    <w:name w:val="Kopfzeile Zchn"/>
+    <w:basedOn w:val="Absatz-Standardschriftart"/>
+    <w:link w:val="Kopfzeile"/>
     <w:uiPriority w:val="99"/>
     <w:rsid w:val="00BF1B70"/>
     <w:rPr>
@@ -7253,10 +7420,10 @@
       <w:lang w:val="en-GB"/>
     </w:rPr>
   </w:style>
-  <w:style w:type="paragraph" w:styleId="Pieddepage">
+  <w:style w:type="paragraph" w:styleId="Fuzeile">
     <w:name w:val="footer"/>
-    <w:basedOn w:val="Normal"/>
-    <w:link w:val="PieddepageCar"/>
+    <w:basedOn w:val="Standard"/>
+    <w:link w:val="FuzeileZchn"/>
     <w:uiPriority w:val="99"/>
     <w:unhideWhenUsed/>
     <w:rsid w:val="00BF1B70"/>
@@ -7268,10 +7435,10 @@
       <w:spacing w:after="0" w:line="240" w:lineRule="auto"/>
     </w:pPr>
   </w:style>
-  <w:style w:type="character" w:customStyle="1" w:styleId="PieddepageCar">
-    <w:name w:val="Pied de page Car"/>
-    <w:basedOn w:val="Policepardfaut"/>
-    <w:link w:val="Pieddepage"/>
+  <w:style w:type="character" w:customStyle="1" w:styleId="FuzeileZchn">
+    <w:name w:val="Fußzeile Zchn"/>
+    <w:basedOn w:val="Absatz-Standardschriftart"/>
+    <w:link w:val="Fuzeile"/>
     <w:uiPriority w:val="99"/>
     <w:rsid w:val="00BF1B70"/>
     <w:rPr>
@@ -7279,10 +7446,10 @@
       <w:lang w:val="en-GB"/>
     </w:rPr>
   </w:style>
-  <w:style w:type="paragraph" w:styleId="Lgende">
+  <w:style w:type="paragraph" w:styleId="Beschriftung">
     <w:name w:val="caption"/>
-    <w:basedOn w:val="Normal"/>
-    <w:next w:val="Normal"/>
+    <w:basedOn w:val="Standard"/>
+    <w:next w:val="Standard"/>
     <w:uiPriority w:val="35"/>
     <w:unhideWhenUsed/>
     <w:qFormat/>
@@ -7298,9 +7465,9 @@
       <w:szCs w:val="18"/>
     </w:rPr>
   </w:style>
-  <w:style w:type="paragraph" w:styleId="Paragraphedeliste">
+  <w:style w:type="paragraph" w:styleId="Listenabsatz">
     <w:name w:val="List Paragraph"/>
-    <w:basedOn w:val="Normal"/>
+    <w:basedOn w:val="Standard"/>
     <w:uiPriority w:val="34"/>
     <w:qFormat/>
     <w:rsid w:val="00791B97"/>
@@ -7309,9 +7476,9 @@
       <w:contextualSpacing/>
     </w:pPr>
   </w:style>
-  <w:style w:type="table" w:styleId="Grilledutableau">
+  <w:style w:type="table" w:styleId="Tabellenraster">
     <w:name w:val="Table Grid"/>
-    <w:basedOn w:val="TableauNormal"/>
+    <w:basedOn w:val="NormaleTabelle"/>
     <w:uiPriority w:val="59"/>
     <w:rsid w:val="00335767"/>
     <w:pPr>
@@ -7335,9 +7502,9 @@
       </w:tblCellMar>
     </w:tblPr>
   </w:style>
-  <w:style w:type="character" w:styleId="Lienhypertextesuivivisit">
+  <w:style w:type="character" w:styleId="BesuchterHyperlink">
     <w:name w:val="FollowedHyperlink"/>
-    <w:basedOn w:val="Policepardfaut"/>
+    <w:basedOn w:val="Absatz-Standardschriftart"/>
     <w:uiPriority w:val="99"/>
     <w:semiHidden/>
     <w:unhideWhenUsed/>
@@ -7349,7 +7516,7 @@
   </w:style>
   <w:style w:type="paragraph" w:customStyle="1" w:styleId="TableContents">
     <w:name w:val="Table Contents"/>
-    <w:basedOn w:val="Normal"/>
+    <w:basedOn w:val="Standard"/>
     <w:rsid w:val="00141852"/>
     <w:pPr>
       <w:widowControl w:val="0"/>
@@ -7369,9 +7536,9 @@
       <w:lang w:val="de-DE" w:eastAsia="zh-CN" w:bidi="hi-IN"/>
     </w:rPr>
   </w:style>
-  <w:style w:type="table" w:styleId="Listeclaire">
+  <w:style w:type="table" w:styleId="HelleListe">
     <w:name w:val="Light List"/>
-    <w:basedOn w:val="TableauNormal"/>
+    <w:basedOn w:val="NormaleTabelle"/>
     <w:uiPriority w:val="61"/>
     <w:rsid w:val="002F45AE"/>
     <w:pPr>
@@ -7773,7 +7940,7 @@
 </file>
 
 <file path=customXml/itemProps2.xml><?xml version="1.0" encoding="utf-8"?>
-<ds:datastoreItem xmlns:ds="http://schemas.openxmlformats.org/officeDocument/2006/customXml" ds:itemID="{09CF7607-C5FA-48F7-BCA0-20FDCFE67196}">
+<ds:datastoreItem xmlns:ds="http://schemas.openxmlformats.org/officeDocument/2006/customXml" ds:itemID="{750049AA-B224-4CF6-8670-C7D82B47C935}">
   <ds:schemaRefs>
     <ds:schemaRef ds:uri="http://schemas.openxmlformats.org/officeDocument/2006/bibliography"/>
   </ds:schemaRefs>

</xml_diff>